<commit_message>
Updated versions of my two IT Tech Reports
Including in-text referencing
</commit_message>
<xml_diff>
--- a/IT_Tech_AutonomousVehicles .docx
+++ b/IT_Tech_AutonomousVehicles .docx
@@ -257,14 +257,7 @@
           <w:sz w:val="28"/>
           <w:szCs w:val="28"/>
         </w:rPr>
-        <w:t>a</w:t>
-      </w:r>
-      <w:r>
-        <w:rPr>
-          <w:sz w:val="28"/>
-          <w:szCs w:val="28"/>
-        </w:rPr>
-        <w:t>uto parking.</w:t>
+        <w:t>auto parking.</w:t>
       </w:r>
     </w:p>
     <w:p>
@@ -381,14 +374,7 @@
           <w:sz w:val="28"/>
           <w:szCs w:val="28"/>
         </w:rPr>
-        <w:t>The vehicle is fully controlled by the technology,</w:t>
-      </w:r>
-      <w:r>
-        <w:rPr>
-          <w:sz w:val="28"/>
-          <w:szCs w:val="28"/>
-        </w:rPr>
-        <w:t xml:space="preserve"> and the </w:t>
+        <w:t xml:space="preserve">The vehicle is fully controlled by the technology, and the </w:t>
       </w:r>
       <w:r>
         <w:rPr>
@@ -402,23 +388,7 @@
           <w:sz w:val="28"/>
           <w:szCs w:val="28"/>
         </w:rPr>
-        <w:t xml:space="preserve">driver </w:t>
-      </w:r>
-      <w:proofErr w:type="gramStart"/>
-      <w:r>
-        <w:rPr>
-          <w:sz w:val="28"/>
-          <w:szCs w:val="28"/>
-        </w:rPr>
-        <w:t>doesn’t</w:t>
-      </w:r>
-      <w:proofErr w:type="gramEnd"/>
-      <w:r>
-        <w:rPr>
-          <w:sz w:val="28"/>
-          <w:szCs w:val="28"/>
-        </w:rPr>
-        <w:t xml:space="preserve"> need to monitor </w:t>
+        <w:t xml:space="preserve">driver doesn’t need to monitor </w:t>
       </w:r>
       <w:r>
         <w:rPr>
@@ -521,14 +491,7 @@
           <w:sz w:val="28"/>
           <w:szCs w:val="28"/>
         </w:rPr>
-        <w:t xml:space="preserve">. </w:t>
-      </w:r>
-      <w:r>
-        <w:rPr>
-          <w:sz w:val="28"/>
-          <w:szCs w:val="28"/>
-        </w:rPr>
-        <w:t>There is no need for driver assistance at all</w:t>
+        <w:t>. There is no need for driver assistance at all</w:t>
       </w:r>
       <w:r>
         <w:rPr>
@@ -541,44 +504,44 @@
     <w:p>
       <w:pPr>
         <w:rPr>
-          <w:sz w:val="28"/>
-          <w:szCs w:val="28"/>
-        </w:rPr>
-      </w:pPr>
-      <w:r>
-        <w:rPr>
-          <w:sz w:val="28"/>
-          <w:szCs w:val="28"/>
-        </w:rPr>
-        <w:t xml:space="preserve">Anything </w:t>
-      </w:r>
-      <w:r>
-        <w:rPr>
-          <w:sz w:val="28"/>
-          <w:szCs w:val="28"/>
-        </w:rPr>
-        <w:t xml:space="preserve">from level 3 and above is considered an </w:t>
-      </w:r>
-      <w:r>
-        <w:rPr>
-          <w:sz w:val="28"/>
-          <w:szCs w:val="28"/>
-        </w:rPr>
-        <w:t>a</w:t>
-      </w:r>
-      <w:r>
-        <w:rPr>
-          <w:sz w:val="28"/>
-          <w:szCs w:val="28"/>
-        </w:rPr>
-        <w:t>utonomous vehicle</w:t>
-      </w:r>
-      <w:r>
-        <w:rPr>
-          <w:sz w:val="28"/>
-          <w:szCs w:val="28"/>
-        </w:rPr>
-        <w:t>.</w:t>
+          <w:rFonts w:ascii="Arial" w:hAnsi="Arial" w:cs="Arial"/>
+          <w:color w:val="000000"/>
+          <w:sz w:val="20"/>
+          <w:szCs w:val="20"/>
+          <w:shd w:val="clear" w:color="auto" w:fill="FFFFFF"/>
+        </w:rPr>
+      </w:pPr>
+      <w:r>
+        <w:rPr>
+          <w:rFonts w:ascii="Arial" w:hAnsi="Arial" w:cs="Arial"/>
+          <w:color w:val="000000"/>
+          <w:sz w:val="20"/>
+          <w:szCs w:val="20"/>
+          <w:shd w:val="clear" w:color="auto" w:fill="FFFFFF"/>
+        </w:rPr>
+        <w:t xml:space="preserve">(En.wikipedia.org. </w:t>
+      </w:r>
+      <w:r>
+        <w:rPr>
+          <w:rFonts w:ascii="Arial" w:hAnsi="Arial" w:cs="Arial"/>
+          <w:i/>
+          <w:iCs/>
+          <w:color w:val="000000"/>
+          <w:sz w:val="20"/>
+          <w:szCs w:val="20"/>
+          <w:shd w:val="clear" w:color="auto" w:fill="FFFFFF"/>
+        </w:rPr>
+        <w:t xml:space="preserve">Self-Driving Car. </w:t>
+      </w:r>
+      <w:r>
+        <w:rPr>
+          <w:rFonts w:ascii="Arial" w:hAnsi="Arial" w:cs="Arial"/>
+          <w:color w:val="000000"/>
+          <w:sz w:val="20"/>
+          <w:szCs w:val="20"/>
+          <w:shd w:val="clear" w:color="auto" w:fill="FFFFFF"/>
+        </w:rPr>
+        <w:t>2020.)</w:t>
       </w:r>
     </w:p>
     <w:p>
@@ -593,107 +556,45 @@
           <w:sz w:val="28"/>
           <w:szCs w:val="28"/>
         </w:rPr>
-        <w:t xml:space="preserve">Currently </w:t>
-      </w:r>
-      <w:r>
-        <w:rPr>
-          <w:sz w:val="28"/>
-          <w:szCs w:val="28"/>
-        </w:rPr>
-        <w:t>nearly every major technology or automotive company in the world is</w:t>
-      </w:r>
-      <w:r>
-        <w:rPr>
-          <w:sz w:val="28"/>
-          <w:szCs w:val="28"/>
-        </w:rPr>
-        <w:t xml:space="preserve"> developing </w:t>
-      </w:r>
-      <w:r>
-        <w:rPr>
-          <w:sz w:val="28"/>
-          <w:szCs w:val="28"/>
-        </w:rPr>
-        <w:t>autonomous vehicle</w:t>
-      </w:r>
-      <w:r>
-        <w:rPr>
-          <w:sz w:val="28"/>
-          <w:szCs w:val="28"/>
-        </w:rPr>
-        <w:t>s</w:t>
-      </w:r>
-      <w:r>
-        <w:rPr>
-          <w:sz w:val="28"/>
-          <w:szCs w:val="28"/>
-        </w:rPr>
-        <w:t>, either as part of a collaboration or individually</w:t>
-      </w:r>
-      <w:r>
-        <w:rPr>
-          <w:sz w:val="28"/>
-          <w:szCs w:val="28"/>
-        </w:rPr>
-        <w:t xml:space="preserve">. </w:t>
-      </w:r>
-      <w:r>
-        <w:rPr>
-          <w:sz w:val="28"/>
-          <w:szCs w:val="28"/>
-        </w:rPr>
-        <w:t>It is diff</w:t>
-      </w:r>
-      <w:r>
-        <w:rPr>
-          <w:sz w:val="28"/>
-          <w:szCs w:val="28"/>
-        </w:rPr>
-        <w:t xml:space="preserve">icult to get an exact number, but collectively </w:t>
-      </w:r>
-      <w:r>
-        <w:rPr>
-          <w:sz w:val="28"/>
-          <w:szCs w:val="28"/>
-        </w:rPr>
-        <w:t xml:space="preserve">hundreds of billions of dollars </w:t>
-      </w:r>
-      <w:r>
-        <w:rPr>
-          <w:sz w:val="28"/>
-          <w:szCs w:val="28"/>
-        </w:rPr>
-        <w:t>has been invested to develop this technology. All the companies involved</w:t>
-      </w:r>
-      <w:r>
-        <w:rPr>
-          <w:sz w:val="28"/>
-          <w:szCs w:val="28"/>
-        </w:rPr>
-        <w:t xml:space="preserve"> see this technology as the future of the automotive industry </w:t>
-      </w:r>
-      <w:r>
-        <w:rPr>
-          <w:sz w:val="28"/>
-          <w:szCs w:val="28"/>
-        </w:rPr>
-        <w:t xml:space="preserve">and </w:t>
-      </w:r>
-      <w:proofErr w:type="gramStart"/>
-      <w:r>
-        <w:rPr>
-          <w:sz w:val="28"/>
-          <w:szCs w:val="28"/>
-        </w:rPr>
-        <w:t>don’t</w:t>
-      </w:r>
-      <w:proofErr w:type="gramEnd"/>
-      <w:r>
-        <w:rPr>
-          <w:sz w:val="28"/>
-          <w:szCs w:val="28"/>
-        </w:rPr>
-        <w:t xml:space="preserve"> want to get left behind.</w:t>
+        <w:t xml:space="preserve">Anything </w:t>
+      </w:r>
+      <w:r>
+        <w:rPr>
+          <w:sz w:val="28"/>
+          <w:szCs w:val="28"/>
+        </w:rPr>
+        <w:t xml:space="preserve">from level 3 and above is considered an </w:t>
+      </w:r>
+      <w:r>
+        <w:rPr>
+          <w:sz w:val="28"/>
+          <w:szCs w:val="28"/>
+        </w:rPr>
+        <w:t>a</w:t>
+      </w:r>
+      <w:r>
+        <w:rPr>
+          <w:sz w:val="28"/>
+          <w:szCs w:val="28"/>
+        </w:rPr>
+        <w:t>utonomous vehicle</w:t>
+      </w:r>
+      <w:r>
+        <w:rPr>
+          <w:sz w:val="28"/>
+          <w:szCs w:val="28"/>
+        </w:rPr>
+        <w:t>.</w:t>
+      </w:r>
+      <w:r>
+        <w:rPr>
+          <w:rFonts w:ascii="Arial" w:hAnsi="Arial" w:cs="Arial"/>
+          <w:color w:val="000000"/>
+          <w:sz w:val="20"/>
+          <w:szCs w:val="20"/>
+          <w:shd w:val="clear" w:color="auto" w:fill="FFFFFF"/>
+        </w:rPr>
+        <w:t xml:space="preserve"> </w:t>
       </w:r>
     </w:p>
     <w:p>
@@ -708,28 +609,77 @@
           <w:sz w:val="28"/>
           <w:szCs w:val="28"/>
         </w:rPr>
-        <w:t xml:space="preserve">There are currently </w:t>
-      </w:r>
-      <w:r>
-        <w:rPr>
-          <w:sz w:val="28"/>
-          <w:szCs w:val="28"/>
-        </w:rPr>
-        <w:t>trials of automated taxi services in major cities around the world</w:t>
-      </w:r>
-      <w:r>
-        <w:rPr>
-          <w:sz w:val="28"/>
-          <w:szCs w:val="28"/>
-        </w:rPr>
-        <w:t>, including Shanghai in China</w:t>
-      </w:r>
-      <w:r>
-        <w:rPr>
-          <w:sz w:val="28"/>
-          <w:szCs w:val="28"/>
-        </w:rPr>
-        <w:t>,</w:t>
+        <w:t xml:space="preserve">Currently </w:t>
+      </w:r>
+      <w:r>
+        <w:rPr>
+          <w:sz w:val="28"/>
+          <w:szCs w:val="28"/>
+        </w:rPr>
+        <w:t>nearly every major technology or automotive company in the world is</w:t>
+      </w:r>
+      <w:r>
+        <w:rPr>
+          <w:sz w:val="28"/>
+          <w:szCs w:val="28"/>
+        </w:rPr>
+        <w:t xml:space="preserve"> developing autonomous vehicles</w:t>
+      </w:r>
+      <w:r>
+        <w:rPr>
+          <w:sz w:val="28"/>
+          <w:szCs w:val="28"/>
+        </w:rPr>
+        <w:t>, either as part of a collaboration or individually</w:t>
+      </w:r>
+      <w:r>
+        <w:rPr>
+          <w:sz w:val="28"/>
+          <w:szCs w:val="28"/>
+        </w:rPr>
+        <w:t xml:space="preserve">. </w:t>
+      </w:r>
+      <w:r>
+        <w:rPr>
+          <w:sz w:val="28"/>
+          <w:szCs w:val="28"/>
+        </w:rPr>
+        <w:t>It is diff</w:t>
+      </w:r>
+      <w:r>
+        <w:rPr>
+          <w:sz w:val="28"/>
+          <w:szCs w:val="28"/>
+        </w:rPr>
+        <w:t xml:space="preserve">icult to get an exact number, but collectively </w:t>
+      </w:r>
+      <w:r>
+        <w:rPr>
+          <w:sz w:val="28"/>
+          <w:szCs w:val="28"/>
+        </w:rPr>
+        <w:t xml:space="preserve">hundreds of billions of dollars </w:t>
+      </w:r>
+      <w:r>
+        <w:rPr>
+          <w:sz w:val="28"/>
+          <w:szCs w:val="28"/>
+        </w:rPr>
+        <w:t>has been invested to develop this technology. All the companies involved</w:t>
+      </w:r>
+      <w:r>
+        <w:rPr>
+          <w:sz w:val="28"/>
+          <w:szCs w:val="28"/>
+        </w:rPr>
+        <w:t xml:space="preserve"> see this technology as the future of the automotive industry </w:t>
+      </w:r>
+      <w:r>
+        <w:rPr>
+          <w:sz w:val="28"/>
+          <w:szCs w:val="28"/>
+        </w:rPr>
+        <w:t>and don’t want to get left behind.</w:t>
       </w:r>
       <w:r>
         <w:rPr>
@@ -740,256 +690,67 @@
       </w:r>
       <w:r>
         <w:rPr>
-          <w:sz w:val="28"/>
-          <w:szCs w:val="28"/>
-        </w:rPr>
-        <w:t>San Francisco, Las Vegas and Phoenix in the USA</w:t>
-      </w:r>
-      <w:r>
-        <w:rPr>
-          <w:sz w:val="28"/>
-          <w:szCs w:val="28"/>
-        </w:rPr>
-        <w:t xml:space="preserve">. They all allow the </w:t>
-      </w:r>
-      <w:r>
-        <w:rPr>
-          <w:sz w:val="28"/>
-          <w:szCs w:val="28"/>
-        </w:rPr>
-        <w:t>customer to book</w:t>
-      </w:r>
-      <w:r>
-        <w:rPr>
-          <w:sz w:val="28"/>
-          <w:szCs w:val="28"/>
-        </w:rPr>
-        <w:t xml:space="preserve"> </w:t>
-      </w:r>
-      <w:r>
-        <w:rPr>
-          <w:sz w:val="28"/>
-          <w:szCs w:val="28"/>
-        </w:rPr>
-        <w:t xml:space="preserve">and </w:t>
-      </w:r>
-      <w:r>
-        <w:rPr>
-          <w:sz w:val="28"/>
-          <w:szCs w:val="28"/>
-        </w:rPr>
-        <w:t>pay for</w:t>
-      </w:r>
-      <w:r>
-        <w:rPr>
-          <w:sz w:val="28"/>
-          <w:szCs w:val="28"/>
-        </w:rPr>
-        <w:t xml:space="preserve"> a </w:t>
-      </w:r>
-      <w:r>
-        <w:rPr>
-          <w:sz w:val="28"/>
-          <w:szCs w:val="28"/>
-        </w:rPr>
-        <w:t>trip</w:t>
-      </w:r>
-      <w:r>
-        <w:rPr>
-          <w:sz w:val="28"/>
-          <w:szCs w:val="28"/>
-        </w:rPr>
-        <w:t xml:space="preserve"> like they would any other ride </w:t>
-      </w:r>
-      <w:r>
-        <w:rPr>
-          <w:sz w:val="28"/>
-          <w:szCs w:val="28"/>
-        </w:rPr>
-        <w:t>sharing service</w:t>
-      </w:r>
-      <w:r>
-        <w:rPr>
-          <w:sz w:val="28"/>
-          <w:szCs w:val="28"/>
-        </w:rPr>
-        <w:t xml:space="preserve">, and a trained </w:t>
-      </w:r>
-      <w:r>
-        <w:rPr>
-          <w:sz w:val="28"/>
-          <w:szCs w:val="28"/>
-        </w:rPr>
-        <w:t xml:space="preserve">person, known as a </w:t>
-      </w:r>
-      <w:r>
-        <w:rPr>
-          <w:sz w:val="28"/>
-          <w:szCs w:val="28"/>
-        </w:rPr>
-        <w:t>“safety driver”</w:t>
-      </w:r>
-      <w:r>
-        <w:rPr>
-          <w:sz w:val="28"/>
-          <w:szCs w:val="28"/>
-        </w:rPr>
-        <w:t xml:space="preserve">, is </w:t>
-      </w:r>
-      <w:r>
-        <w:rPr>
-          <w:sz w:val="28"/>
-          <w:szCs w:val="28"/>
-        </w:rPr>
-        <w:t>pre</w:t>
-      </w:r>
-      <w:r>
-        <w:rPr>
-          <w:sz w:val="28"/>
-          <w:szCs w:val="28"/>
-        </w:rPr>
-        <w:t xml:space="preserve">sent in the </w:t>
-      </w:r>
-      <w:r>
-        <w:rPr>
-          <w:sz w:val="28"/>
-          <w:szCs w:val="28"/>
-        </w:rPr>
-        <w:t>drivers’</w:t>
-      </w:r>
-      <w:r>
-        <w:rPr>
-          <w:sz w:val="28"/>
-          <w:szCs w:val="28"/>
-        </w:rPr>
-        <w:t xml:space="preserve"> seat</w:t>
-      </w:r>
-      <w:r>
-        <w:rPr>
-          <w:sz w:val="28"/>
-          <w:szCs w:val="28"/>
-        </w:rPr>
-        <w:t xml:space="preserve"> of the vehicle</w:t>
-      </w:r>
-      <w:r>
-        <w:rPr>
-          <w:sz w:val="28"/>
-          <w:szCs w:val="28"/>
-        </w:rPr>
-        <w:t>.</w:t>
-      </w:r>
-      <w:r>
-        <w:rPr>
-          <w:sz w:val="28"/>
-          <w:szCs w:val="28"/>
-        </w:rPr>
-        <w:t xml:space="preserve"> </w:t>
-      </w:r>
-      <w:r>
-        <w:rPr>
-          <w:sz w:val="28"/>
-          <w:szCs w:val="28"/>
-        </w:rPr>
-        <w:t xml:space="preserve">However </w:t>
-      </w:r>
-      <w:r>
-        <w:rPr>
-          <w:sz w:val="28"/>
-          <w:szCs w:val="28"/>
-        </w:rPr>
-        <w:t xml:space="preserve">just </w:t>
-      </w:r>
-      <w:r>
-        <w:rPr>
-          <w:sz w:val="28"/>
-          <w:szCs w:val="28"/>
-        </w:rPr>
-        <w:t>recently</w:t>
-      </w:r>
-      <w:r>
-        <w:rPr>
-          <w:sz w:val="28"/>
-          <w:szCs w:val="28"/>
-        </w:rPr>
-        <w:t xml:space="preserve"> the Google </w:t>
-      </w:r>
-      <w:r>
-        <w:rPr>
-          <w:sz w:val="28"/>
-          <w:szCs w:val="28"/>
-        </w:rPr>
-        <w:t>subsidiary,</w:t>
-      </w:r>
-      <w:r>
-        <w:rPr>
-          <w:sz w:val="28"/>
-          <w:szCs w:val="28"/>
-        </w:rPr>
-        <w:t xml:space="preserve"> </w:t>
-      </w:r>
-      <w:r>
-        <w:rPr>
-          <w:sz w:val="28"/>
-          <w:szCs w:val="28"/>
-        </w:rPr>
-        <w:t>Waymo</w:t>
-      </w:r>
-      <w:r>
-        <w:rPr>
-          <w:sz w:val="28"/>
-          <w:szCs w:val="28"/>
-        </w:rPr>
-        <w:t xml:space="preserve">, began </w:t>
-      </w:r>
-      <w:r>
-        <w:rPr>
-          <w:sz w:val="28"/>
-          <w:szCs w:val="28"/>
-        </w:rPr>
-        <w:t xml:space="preserve">services in Phoenix </w:t>
-      </w:r>
-      <w:r>
-        <w:rPr>
-          <w:sz w:val="28"/>
-          <w:szCs w:val="28"/>
-        </w:rPr>
-        <w:t xml:space="preserve">where no safety driver is </w:t>
-      </w:r>
-      <w:r>
-        <w:rPr>
-          <w:sz w:val="28"/>
-          <w:szCs w:val="28"/>
-        </w:rPr>
-        <w:lastRenderedPageBreak/>
-        <w:t>present</w:t>
-      </w:r>
-      <w:r>
-        <w:rPr>
-          <w:sz w:val="28"/>
-          <w:szCs w:val="28"/>
-        </w:rPr>
-        <w:t xml:space="preserve">. All the </w:t>
-      </w:r>
-      <w:r>
-        <w:rPr>
-          <w:sz w:val="28"/>
-          <w:szCs w:val="28"/>
-        </w:rPr>
-        <w:t>vehicles are still monitored remotely by Waymo staff</w:t>
-      </w:r>
-      <w:r>
-        <w:rPr>
-          <w:sz w:val="28"/>
-          <w:szCs w:val="28"/>
-        </w:rPr>
-        <w:t xml:space="preserve">, but this is </w:t>
-      </w:r>
-      <w:r>
-        <w:rPr>
-          <w:sz w:val="28"/>
-          <w:szCs w:val="28"/>
-        </w:rPr>
-        <w:t>the first “next step” for this industry.</w:t>
+          <w:rFonts w:ascii="Arial" w:hAnsi="Arial" w:cs="Arial"/>
+          <w:color w:val="000000"/>
+          <w:sz w:val="20"/>
+          <w:szCs w:val="20"/>
+          <w:shd w:val="clear" w:color="auto" w:fill="FFFFFF"/>
+        </w:rPr>
+        <w:t>(C</w:t>
+      </w:r>
+      <w:r>
+        <w:rPr>
+          <w:rFonts w:ascii="Arial" w:hAnsi="Arial" w:cs="Arial"/>
+          <w:color w:val="000000"/>
+          <w:sz w:val="20"/>
+          <w:szCs w:val="20"/>
+          <w:shd w:val="clear" w:color="auto" w:fill="FFFFFF"/>
+        </w:rPr>
+        <w:t xml:space="preserve">B Insights Research. </w:t>
+      </w:r>
+      <w:r>
+        <w:rPr>
+          <w:rFonts w:ascii="Arial" w:hAnsi="Arial" w:cs="Arial"/>
+          <w:i/>
+          <w:iCs/>
+          <w:color w:val="000000"/>
+          <w:sz w:val="20"/>
+          <w:szCs w:val="20"/>
+          <w:shd w:val="clear" w:color="auto" w:fill="FFFFFF"/>
+        </w:rPr>
+        <w:t>Autonomous Vehicles &amp; Car Companies L CB Insights</w:t>
+      </w:r>
+      <w:r>
+        <w:rPr>
+          <w:rFonts w:ascii="Arial" w:hAnsi="Arial" w:cs="Arial"/>
+          <w:i/>
+          <w:iCs/>
+          <w:color w:val="000000"/>
+          <w:sz w:val="20"/>
+          <w:szCs w:val="20"/>
+          <w:shd w:val="clear" w:color="auto" w:fill="FFFFFF"/>
+        </w:rPr>
+        <w:t xml:space="preserve">. </w:t>
+      </w:r>
+      <w:r>
+        <w:rPr>
+          <w:rFonts w:ascii="Arial" w:hAnsi="Arial" w:cs="Arial"/>
+          <w:color w:val="000000"/>
+          <w:sz w:val="20"/>
+          <w:szCs w:val="20"/>
+          <w:shd w:val="clear" w:color="auto" w:fill="FFFFFF"/>
+        </w:rPr>
+        <w:t>2020.</w:t>
+      </w:r>
+      <w:r>
+        <w:rPr>
+          <w:rFonts w:ascii="Arial" w:hAnsi="Arial" w:cs="Arial"/>
+          <w:color w:val="000000"/>
+          <w:sz w:val="20"/>
+          <w:szCs w:val="20"/>
+          <w:shd w:val="clear" w:color="auto" w:fill="FFFFFF"/>
+        </w:rPr>
+        <w:t>)</w:t>
       </w:r>
     </w:p>
     <w:p>
@@ -1004,28 +765,28 @@
           <w:sz w:val="28"/>
           <w:szCs w:val="28"/>
         </w:rPr>
-        <w:t>These</w:t>
-      </w:r>
-      <w:r>
-        <w:rPr>
-          <w:sz w:val="28"/>
-          <w:szCs w:val="28"/>
-        </w:rPr>
-        <w:t xml:space="preserve"> ride sharing</w:t>
-      </w:r>
-      <w:r>
-        <w:rPr>
-          <w:sz w:val="28"/>
-          <w:szCs w:val="28"/>
-        </w:rPr>
-        <w:t xml:space="preserve"> services are likely to expand to most major cities</w:t>
-      </w:r>
-      <w:r>
-        <w:rPr>
-          <w:sz w:val="28"/>
-          <w:szCs w:val="28"/>
-        </w:rPr>
-        <w:t xml:space="preserve"> around the world</w:t>
+        <w:t xml:space="preserve">There are currently </w:t>
+      </w:r>
+      <w:r>
+        <w:rPr>
+          <w:sz w:val="28"/>
+          <w:szCs w:val="28"/>
+        </w:rPr>
+        <w:t>trials of automated taxi services in major cities around the world</w:t>
+      </w:r>
+      <w:r>
+        <w:rPr>
+          <w:sz w:val="28"/>
+          <w:szCs w:val="28"/>
+        </w:rPr>
+        <w:t>, including Shanghai in China</w:t>
+      </w:r>
+      <w:r>
+        <w:rPr>
+          <w:sz w:val="28"/>
+          <w:szCs w:val="28"/>
+        </w:rPr>
+        <w:t>,</w:t>
       </w:r>
       <w:r>
         <w:rPr>
@@ -1034,26 +795,186 @@
         </w:rPr>
         <w:t xml:space="preserve"> </w:t>
       </w:r>
-      <w:proofErr w:type="gramStart"/>
-      <w:r>
-        <w:rPr>
-          <w:sz w:val="28"/>
-          <w:szCs w:val="28"/>
-        </w:rPr>
-        <w:t>i</w:t>
-      </w:r>
-      <w:r>
-        <w:rPr>
-          <w:sz w:val="28"/>
-          <w:szCs w:val="28"/>
-        </w:rPr>
-        <w:t>n the near future</w:t>
-      </w:r>
-      <w:proofErr w:type="gramEnd"/>
-      <w:r>
-        <w:rPr>
-          <w:sz w:val="28"/>
-          <w:szCs w:val="28"/>
+      <w:r>
+        <w:rPr>
+          <w:sz w:val="28"/>
+          <w:szCs w:val="28"/>
+        </w:rPr>
+        <w:t>San Francisco, Las Vegas and Phoenix in the USA</w:t>
+      </w:r>
+      <w:r>
+        <w:rPr>
+          <w:sz w:val="28"/>
+          <w:szCs w:val="28"/>
+        </w:rPr>
+        <w:t xml:space="preserve">. They all allow the </w:t>
+      </w:r>
+      <w:r>
+        <w:rPr>
+          <w:sz w:val="28"/>
+          <w:szCs w:val="28"/>
+        </w:rPr>
+        <w:t>customer to book</w:t>
+      </w:r>
+      <w:r>
+        <w:rPr>
+          <w:sz w:val="28"/>
+          <w:szCs w:val="28"/>
+        </w:rPr>
+        <w:t xml:space="preserve"> </w:t>
+      </w:r>
+      <w:r>
+        <w:rPr>
+          <w:sz w:val="28"/>
+          <w:szCs w:val="28"/>
+        </w:rPr>
+        <w:t xml:space="preserve">and </w:t>
+      </w:r>
+      <w:r>
+        <w:rPr>
+          <w:sz w:val="28"/>
+          <w:szCs w:val="28"/>
+        </w:rPr>
+        <w:t>pay for</w:t>
+      </w:r>
+      <w:r>
+        <w:rPr>
+          <w:sz w:val="28"/>
+          <w:szCs w:val="28"/>
+        </w:rPr>
+        <w:t xml:space="preserve"> a </w:t>
+      </w:r>
+      <w:r>
+        <w:rPr>
+          <w:sz w:val="28"/>
+          <w:szCs w:val="28"/>
+        </w:rPr>
+        <w:t>trip</w:t>
+      </w:r>
+      <w:r>
+        <w:rPr>
+          <w:sz w:val="28"/>
+          <w:szCs w:val="28"/>
+        </w:rPr>
+        <w:t xml:space="preserve"> like they would any other ride </w:t>
+      </w:r>
+      <w:r>
+        <w:rPr>
+          <w:sz w:val="28"/>
+          <w:szCs w:val="28"/>
+        </w:rPr>
+        <w:t>sharing service</w:t>
+      </w:r>
+      <w:r>
+        <w:rPr>
+          <w:sz w:val="28"/>
+          <w:szCs w:val="28"/>
+        </w:rPr>
+        <w:t xml:space="preserve">, and a trained </w:t>
+      </w:r>
+      <w:r>
+        <w:rPr>
+          <w:sz w:val="28"/>
+          <w:szCs w:val="28"/>
+        </w:rPr>
+        <w:t xml:space="preserve">person, known as a </w:t>
+      </w:r>
+      <w:r>
+        <w:rPr>
+          <w:sz w:val="28"/>
+          <w:szCs w:val="28"/>
+        </w:rPr>
+        <w:t>“safety driver”</w:t>
+      </w:r>
+      <w:r>
+        <w:rPr>
+          <w:sz w:val="28"/>
+          <w:szCs w:val="28"/>
+        </w:rPr>
+        <w:t xml:space="preserve">, is </w:t>
+      </w:r>
+      <w:r>
+        <w:rPr>
+          <w:sz w:val="28"/>
+          <w:szCs w:val="28"/>
+        </w:rPr>
+        <w:lastRenderedPageBreak/>
+        <w:t>pre</w:t>
+      </w:r>
+      <w:r>
+        <w:rPr>
+          <w:sz w:val="28"/>
+          <w:szCs w:val="28"/>
+        </w:rPr>
+        <w:t xml:space="preserve">sent in the </w:t>
+      </w:r>
+      <w:r>
+        <w:rPr>
+          <w:sz w:val="28"/>
+          <w:szCs w:val="28"/>
+        </w:rPr>
+        <w:t>drivers’</w:t>
+      </w:r>
+      <w:r>
+        <w:rPr>
+          <w:sz w:val="28"/>
+          <w:szCs w:val="28"/>
+        </w:rPr>
+        <w:t xml:space="preserve"> seat</w:t>
+      </w:r>
+      <w:r>
+        <w:rPr>
+          <w:sz w:val="28"/>
+          <w:szCs w:val="28"/>
+        </w:rPr>
+        <w:t xml:space="preserve"> of the vehicle</w:t>
+      </w:r>
+      <w:r>
+        <w:rPr>
+          <w:sz w:val="28"/>
+          <w:szCs w:val="28"/>
+        </w:rPr>
+        <w:t xml:space="preserve"> </w:t>
+      </w:r>
+      <w:r>
+        <w:rPr>
+          <w:rFonts w:ascii="Arial" w:hAnsi="Arial" w:cs="Arial"/>
+          <w:color w:val="000000"/>
+          <w:sz w:val="20"/>
+          <w:szCs w:val="20"/>
+          <w:shd w:val="clear" w:color="auto" w:fill="FFFFFF"/>
+        </w:rPr>
+        <w:t xml:space="preserve">(CB Insights Research. </w:t>
+      </w:r>
+      <w:r>
+        <w:rPr>
+          <w:rFonts w:ascii="Arial" w:hAnsi="Arial" w:cs="Arial"/>
+          <w:i/>
+          <w:iCs/>
+          <w:color w:val="000000"/>
+          <w:sz w:val="20"/>
+          <w:szCs w:val="20"/>
+          <w:shd w:val="clear" w:color="auto" w:fill="FFFFFF"/>
+        </w:rPr>
+        <w:t xml:space="preserve">Autonomous Vehicles &amp; Car Companies L CB Insights. </w:t>
+      </w:r>
+      <w:r>
+        <w:rPr>
+          <w:rFonts w:ascii="Arial" w:hAnsi="Arial" w:cs="Arial"/>
+          <w:color w:val="000000"/>
+          <w:sz w:val="20"/>
+          <w:szCs w:val="20"/>
+          <w:shd w:val="clear" w:color="auto" w:fill="FFFFFF"/>
+        </w:rPr>
+        <w:t>2020.)</w:t>
+      </w:r>
+      <w:r>
+        <w:rPr>
+          <w:rFonts w:ascii="Arial" w:hAnsi="Arial" w:cs="Arial"/>
+          <w:color w:val="000000"/>
+          <w:sz w:val="20"/>
+          <w:szCs w:val="20"/>
+          <w:shd w:val="clear" w:color="auto" w:fill="FFFFFF"/>
         </w:rPr>
         <w:t xml:space="preserve">. </w:t>
       </w:r>
@@ -1062,7 +983,14 @@
           <w:sz w:val="28"/>
           <w:szCs w:val="28"/>
         </w:rPr>
-        <w:t>Because</w:t>
+        <w:t>However</w:t>
+      </w:r>
+      <w:r>
+        <w:rPr>
+          <w:sz w:val="28"/>
+          <w:szCs w:val="28"/>
+        </w:rPr>
+        <w:t>,</w:t>
       </w:r>
       <w:r>
         <w:rPr>
@@ -1076,28 +1004,28 @@
           <w:sz w:val="28"/>
           <w:szCs w:val="28"/>
         </w:rPr>
-        <w:t xml:space="preserve">the cars are prohibitively expensive for an individual </w:t>
-      </w:r>
-      <w:r>
-        <w:rPr>
-          <w:sz w:val="28"/>
-          <w:szCs w:val="28"/>
-        </w:rPr>
-        <w:t>person to buy</w:t>
-      </w:r>
-      <w:r>
-        <w:rPr>
-          <w:sz w:val="28"/>
-          <w:szCs w:val="28"/>
-        </w:rPr>
-        <w:t xml:space="preserve"> and are heavily regulated</w:t>
-      </w:r>
-      <w:r>
-        <w:rPr>
-          <w:sz w:val="28"/>
-          <w:szCs w:val="28"/>
-        </w:rPr>
-        <w:t>,</w:t>
+        <w:t xml:space="preserve">just </w:t>
+      </w:r>
+      <w:r>
+        <w:rPr>
+          <w:sz w:val="28"/>
+          <w:szCs w:val="28"/>
+        </w:rPr>
+        <w:t>recently</w:t>
+      </w:r>
+      <w:r>
+        <w:rPr>
+          <w:sz w:val="28"/>
+          <w:szCs w:val="28"/>
+        </w:rPr>
+        <w:t xml:space="preserve"> the Google </w:t>
+      </w:r>
+      <w:r>
+        <w:rPr>
+          <w:sz w:val="28"/>
+          <w:szCs w:val="28"/>
+        </w:rPr>
+        <w:t>subsidiary,</w:t>
       </w:r>
       <w:r>
         <w:rPr>
@@ -1111,42 +1039,56 @@
           <w:sz w:val="28"/>
           <w:szCs w:val="28"/>
         </w:rPr>
-        <w:t xml:space="preserve">self-driving vehicles </w:t>
-      </w:r>
-      <w:r>
-        <w:rPr>
-          <w:sz w:val="28"/>
-          <w:szCs w:val="28"/>
-        </w:rPr>
-        <w:t xml:space="preserve">will </w:t>
-      </w:r>
-      <w:r>
-        <w:rPr>
-          <w:sz w:val="28"/>
-          <w:szCs w:val="28"/>
-        </w:rPr>
-        <w:t xml:space="preserve">continue to be </w:t>
-      </w:r>
-      <w:r>
-        <w:rPr>
-          <w:sz w:val="28"/>
-          <w:szCs w:val="28"/>
-        </w:rPr>
-        <w:t xml:space="preserve">only </w:t>
-      </w:r>
-      <w:r>
-        <w:rPr>
-          <w:sz w:val="28"/>
-          <w:szCs w:val="28"/>
-        </w:rPr>
-        <w:t xml:space="preserve">used </w:t>
-      </w:r>
-      <w:r>
-        <w:rPr>
-          <w:sz w:val="28"/>
-          <w:szCs w:val="28"/>
-        </w:rPr>
-        <w:t>for ride sharing</w:t>
+        <w:t>Waymo</w:t>
+      </w:r>
+      <w:r>
+        <w:rPr>
+          <w:sz w:val="28"/>
+          <w:szCs w:val="28"/>
+        </w:rPr>
+        <w:t xml:space="preserve">, began </w:t>
+      </w:r>
+      <w:r>
+        <w:rPr>
+          <w:sz w:val="28"/>
+          <w:szCs w:val="28"/>
+        </w:rPr>
+        <w:t xml:space="preserve">services in Phoenix </w:t>
+      </w:r>
+      <w:r>
+        <w:rPr>
+          <w:sz w:val="28"/>
+          <w:szCs w:val="28"/>
+        </w:rPr>
+        <w:t>where no safety driver is present</w:t>
+      </w:r>
+      <w:r>
+        <w:rPr>
+          <w:sz w:val="28"/>
+          <w:szCs w:val="28"/>
+        </w:rPr>
+        <w:t xml:space="preserve">. All the </w:t>
+      </w:r>
+      <w:r>
+        <w:rPr>
+          <w:sz w:val="28"/>
+          <w:szCs w:val="28"/>
+        </w:rPr>
+        <w:t>vehicles are still monitored remotely by Waymo staff</w:t>
+      </w:r>
+      <w:r>
+        <w:rPr>
+          <w:sz w:val="28"/>
+          <w:szCs w:val="28"/>
+        </w:rPr>
+        <w:t xml:space="preserve">, but this is </w:t>
+      </w:r>
+      <w:r>
+        <w:rPr>
+          <w:sz w:val="28"/>
+          <w:szCs w:val="28"/>
+        </w:rPr>
+        <w:t>the first “next step” for this industry.</w:t>
       </w:r>
       <w:r>
         <w:rPr>
@@ -1157,122 +1099,75 @@
       </w:r>
       <w:r>
         <w:rPr>
-          <w:sz w:val="28"/>
-          <w:szCs w:val="28"/>
-        </w:rPr>
-        <w:t>services</w:t>
-      </w:r>
-      <w:r>
-        <w:rPr>
-          <w:sz w:val="28"/>
-          <w:szCs w:val="28"/>
-        </w:rPr>
-        <w:t xml:space="preserve">. </w:t>
-      </w:r>
-      <w:r>
-        <w:rPr>
-          <w:sz w:val="28"/>
-          <w:szCs w:val="28"/>
-        </w:rPr>
-        <w:t>A</w:t>
-      </w:r>
-      <w:r>
-        <w:rPr>
-          <w:sz w:val="28"/>
-          <w:szCs w:val="28"/>
-        </w:rPr>
-        <w:t>lthough</w:t>
-      </w:r>
-      <w:r>
-        <w:rPr>
-          <w:sz w:val="28"/>
-          <w:szCs w:val="28"/>
-        </w:rPr>
-        <w:t>,</w:t>
-      </w:r>
-      <w:r>
-        <w:rPr>
-          <w:sz w:val="28"/>
-          <w:szCs w:val="28"/>
-        </w:rPr>
-        <w:t xml:space="preserve"> like any technology</w:t>
-      </w:r>
-      <w:r>
-        <w:rPr>
-          <w:sz w:val="28"/>
-          <w:szCs w:val="28"/>
-        </w:rPr>
-        <w:t xml:space="preserve">, this cost </w:t>
-      </w:r>
-      <w:r>
-        <w:rPr>
-          <w:sz w:val="28"/>
-          <w:szCs w:val="28"/>
-        </w:rPr>
-        <w:t>over time is likely to dec</w:t>
-      </w:r>
-      <w:r>
-        <w:rPr>
-          <w:sz w:val="28"/>
-          <w:szCs w:val="28"/>
-        </w:rPr>
-        <w:t>r</w:t>
-      </w:r>
-      <w:r>
-        <w:rPr>
-          <w:sz w:val="28"/>
-          <w:szCs w:val="28"/>
-        </w:rPr>
-        <w:t xml:space="preserve">ease allowing </w:t>
-      </w:r>
-      <w:r>
-        <w:rPr>
-          <w:sz w:val="28"/>
-          <w:szCs w:val="28"/>
-        </w:rPr>
-        <w:t xml:space="preserve">other uses to be implemented. </w:t>
-      </w:r>
-      <w:r>
-        <w:rPr>
-          <w:sz w:val="28"/>
-          <w:szCs w:val="28"/>
-        </w:rPr>
-        <w:t>Options such as c</w:t>
-      </w:r>
-      <w:r>
-        <w:rPr>
-          <w:sz w:val="28"/>
-          <w:szCs w:val="28"/>
-        </w:rPr>
-        <w:t xml:space="preserve">ompanies </w:t>
-      </w:r>
-      <w:r>
-        <w:rPr>
-          <w:sz w:val="28"/>
-          <w:szCs w:val="28"/>
-        </w:rPr>
-        <w:t xml:space="preserve">or governments </w:t>
-      </w:r>
-      <w:r>
-        <w:rPr>
-          <w:sz w:val="28"/>
-          <w:szCs w:val="28"/>
-        </w:rPr>
-        <w:t xml:space="preserve">purchasing </w:t>
-      </w:r>
-      <w:r>
-        <w:rPr>
-          <w:sz w:val="28"/>
-          <w:szCs w:val="28"/>
-        </w:rPr>
-        <w:t>as fleet cars</w:t>
-      </w:r>
-      <w:r>
-        <w:rPr>
-          <w:sz w:val="28"/>
-          <w:szCs w:val="28"/>
-        </w:rPr>
-        <w:t xml:space="preserve"> may become possible.</w:t>
+          <w:rFonts w:ascii="Arial" w:hAnsi="Arial" w:cs="Arial"/>
+          <w:color w:val="000000"/>
+          <w:sz w:val="20"/>
+          <w:szCs w:val="20"/>
+          <w:shd w:val="clear" w:color="auto" w:fill="FFFFFF"/>
+        </w:rPr>
+        <w:t>(T</w:t>
+      </w:r>
+      <w:r>
+        <w:rPr>
+          <w:rFonts w:ascii="Arial" w:hAnsi="Arial" w:cs="Arial"/>
+          <w:color w:val="000000"/>
+          <w:sz w:val="20"/>
+          <w:szCs w:val="20"/>
+          <w:shd w:val="clear" w:color="auto" w:fill="FFFFFF"/>
+        </w:rPr>
+        <w:t xml:space="preserve">he Washington Post. </w:t>
+      </w:r>
+      <w:r>
+        <w:rPr>
+          <w:rFonts w:ascii="Arial" w:hAnsi="Arial" w:cs="Arial"/>
+          <w:i/>
+          <w:iCs/>
+          <w:color w:val="000000"/>
+          <w:sz w:val="20"/>
+          <w:szCs w:val="20"/>
+          <w:shd w:val="clear" w:color="auto" w:fill="FFFFFF"/>
+        </w:rPr>
+        <w:t>Waymo To Launch Fully Driverless Service To The Public — A First Just In Time For The Pandemic</w:t>
+      </w:r>
+      <w:r>
+        <w:rPr>
+          <w:rFonts w:ascii="Arial" w:hAnsi="Arial" w:cs="Arial"/>
+          <w:color w:val="000000"/>
+          <w:sz w:val="20"/>
+          <w:szCs w:val="20"/>
+          <w:shd w:val="clear" w:color="auto" w:fill="FFFFFF"/>
+        </w:rPr>
+        <w:t>.</w:t>
+      </w:r>
+      <w:r>
+        <w:rPr>
+          <w:rFonts w:ascii="Arial" w:hAnsi="Arial" w:cs="Arial"/>
+          <w:color w:val="000000"/>
+          <w:sz w:val="20"/>
+          <w:szCs w:val="20"/>
+          <w:shd w:val="clear" w:color="auto" w:fill="FFFFFF"/>
+        </w:rPr>
+        <w:t xml:space="preserve"> </w:t>
+      </w:r>
+      <w:r>
+        <w:rPr>
+          <w:rFonts w:ascii="Arial" w:hAnsi="Arial" w:cs="Arial"/>
+          <w:color w:val="000000"/>
+          <w:sz w:val="20"/>
+          <w:szCs w:val="20"/>
+          <w:shd w:val="clear" w:color="auto" w:fill="FFFFFF"/>
+        </w:rPr>
+        <w:t>2020.</w:t>
+      </w:r>
+      <w:r>
+        <w:rPr>
+          <w:rFonts w:ascii="Arial" w:hAnsi="Arial" w:cs="Arial"/>
+          <w:color w:val="000000"/>
+          <w:sz w:val="20"/>
+          <w:szCs w:val="20"/>
+          <w:shd w:val="clear" w:color="auto" w:fill="FFFFFF"/>
+        </w:rPr>
+        <w:t>)</w:t>
       </w:r>
     </w:p>
     <w:p>
@@ -1287,133 +1182,42 @@
           <w:sz w:val="28"/>
           <w:szCs w:val="28"/>
         </w:rPr>
-        <w:t xml:space="preserve">This current implementation of </w:t>
-      </w:r>
-      <w:r>
-        <w:rPr>
-          <w:sz w:val="28"/>
-          <w:szCs w:val="28"/>
-        </w:rPr>
-        <w:t xml:space="preserve">the technology is still only level 4 </w:t>
-      </w:r>
-      <w:r>
-        <w:rPr>
-          <w:sz w:val="28"/>
-          <w:szCs w:val="28"/>
-        </w:rPr>
-        <w:t xml:space="preserve">on the SAE’s classifications. </w:t>
-      </w:r>
-      <w:r>
-        <w:rPr>
-          <w:sz w:val="28"/>
-          <w:szCs w:val="28"/>
-        </w:rPr>
-        <w:t xml:space="preserve">All the vehicles operate </w:t>
-      </w:r>
-      <w:r>
-        <w:rPr>
-          <w:sz w:val="28"/>
-          <w:szCs w:val="28"/>
-        </w:rPr>
-        <w:t>in a well</w:t>
-      </w:r>
-      <w:r>
-        <w:rPr>
-          <w:sz w:val="28"/>
-          <w:szCs w:val="28"/>
-        </w:rPr>
-        <w:t>-</w:t>
-      </w:r>
-      <w:r>
-        <w:rPr>
-          <w:sz w:val="28"/>
-          <w:szCs w:val="28"/>
-        </w:rPr>
-        <w:t xml:space="preserve">defined area </w:t>
-      </w:r>
-      <w:r>
-        <w:rPr>
-          <w:sz w:val="28"/>
-          <w:szCs w:val="28"/>
-        </w:rPr>
-        <w:t xml:space="preserve">which is fully mapped and scanned before the vehicles </w:t>
-      </w:r>
-      <w:r>
-        <w:rPr>
-          <w:sz w:val="28"/>
-          <w:szCs w:val="28"/>
-        </w:rPr>
-        <w:t xml:space="preserve">can operate there. </w:t>
-      </w:r>
-      <w:r>
-        <w:rPr>
-          <w:sz w:val="28"/>
-          <w:szCs w:val="28"/>
-        </w:rPr>
-        <w:t>To reach l</w:t>
-      </w:r>
-      <w:r>
-        <w:rPr>
-          <w:sz w:val="28"/>
-          <w:szCs w:val="28"/>
-        </w:rPr>
-        <w:t xml:space="preserve">evel 5 </w:t>
-      </w:r>
-      <w:r>
-        <w:rPr>
-          <w:sz w:val="28"/>
-          <w:szCs w:val="28"/>
-        </w:rPr>
-        <w:t xml:space="preserve">vehicles need to </w:t>
-      </w:r>
-      <w:r>
-        <w:rPr>
-          <w:sz w:val="28"/>
-          <w:szCs w:val="28"/>
-        </w:rPr>
-        <w:t>be able to operate on any road that they need to get to their destination.</w:t>
-      </w:r>
-      <w:r>
-        <w:rPr>
-          <w:sz w:val="28"/>
-          <w:szCs w:val="28"/>
-        </w:rPr>
-        <w:t xml:space="preserve"> A lot of work and research is going into this area</w:t>
-      </w:r>
-      <w:r>
-        <w:rPr>
-          <w:sz w:val="28"/>
-          <w:szCs w:val="28"/>
-        </w:rPr>
-        <w:t>, particularly in the field long distance truc</w:t>
-      </w:r>
-      <w:r>
-        <w:rPr>
-          <w:sz w:val="28"/>
-          <w:szCs w:val="28"/>
-        </w:rPr>
-        <w:t>k</w:t>
-      </w:r>
-      <w:r>
-        <w:rPr>
-          <w:sz w:val="28"/>
-          <w:szCs w:val="28"/>
-        </w:rPr>
-        <w:t>ing</w:t>
-      </w:r>
-      <w:r>
-        <w:rPr>
-          <w:sz w:val="28"/>
-          <w:szCs w:val="28"/>
-        </w:rPr>
-        <w:t>, which requires the vehicles to operate across large</w:t>
-      </w:r>
-      <w:r>
-        <w:rPr>
-          <w:sz w:val="28"/>
-          <w:szCs w:val="28"/>
-        </w:rPr>
-        <w:t xml:space="preserve"> areas</w:t>
+        <w:t>These</w:t>
+      </w:r>
+      <w:r>
+        <w:rPr>
+          <w:sz w:val="28"/>
+          <w:szCs w:val="28"/>
+        </w:rPr>
+        <w:t xml:space="preserve"> ride sharing</w:t>
+      </w:r>
+      <w:r>
+        <w:rPr>
+          <w:sz w:val="28"/>
+          <w:szCs w:val="28"/>
+        </w:rPr>
+        <w:t xml:space="preserve"> services are likely to expand to most major cities</w:t>
+      </w:r>
+      <w:r>
+        <w:rPr>
+          <w:sz w:val="28"/>
+          <w:szCs w:val="28"/>
+        </w:rPr>
+        <w:t xml:space="preserve"> around the world</w:t>
+      </w:r>
+      <w:r>
+        <w:rPr>
+          <w:sz w:val="28"/>
+          <w:szCs w:val="28"/>
+        </w:rPr>
+        <w:t xml:space="preserve"> i</w:t>
+      </w:r>
+      <w:r>
+        <w:rPr>
+          <w:sz w:val="28"/>
+          <w:szCs w:val="28"/>
+        </w:rPr>
+        <w:t>n the near future</w:t>
       </w:r>
       <w:r>
         <w:rPr>
@@ -1427,49 +1231,7 @@
           <w:sz w:val="28"/>
           <w:szCs w:val="28"/>
         </w:rPr>
-        <w:t>A major area of research for</w:t>
-      </w:r>
-      <w:r>
-        <w:rPr>
-          <w:sz w:val="28"/>
-          <w:szCs w:val="28"/>
-        </w:rPr>
-        <w:t xml:space="preserve"> automated trucking systems is what is termed as </w:t>
-      </w:r>
-      <w:r>
-        <w:rPr>
-          <w:sz w:val="28"/>
-          <w:szCs w:val="28"/>
-        </w:rPr>
-        <w:t>“platooning”</w:t>
-      </w:r>
-      <w:r>
-        <w:rPr>
-          <w:sz w:val="28"/>
-          <w:szCs w:val="28"/>
-        </w:rPr>
-        <w:t>, which is w</w:t>
-      </w:r>
-      <w:r>
-        <w:rPr>
-          <w:sz w:val="28"/>
-          <w:szCs w:val="28"/>
-        </w:rPr>
-        <w:t>h</w:t>
-      </w:r>
-      <w:r>
-        <w:rPr>
-          <w:sz w:val="28"/>
-          <w:szCs w:val="28"/>
-        </w:rPr>
-        <w:t>ere automated systems</w:t>
-      </w:r>
-      <w:r>
-        <w:rPr>
-          <w:sz w:val="28"/>
-          <w:szCs w:val="28"/>
-        </w:rPr>
-        <w:t xml:space="preserve"> virtually</w:t>
+        <w:t>Because</w:t>
       </w:r>
       <w:r>
         <w:rPr>
@@ -1483,121 +1245,203 @@
           <w:sz w:val="28"/>
           <w:szCs w:val="28"/>
         </w:rPr>
-        <w:t>tether vehicles close together</w:t>
-      </w:r>
-      <w:r>
-        <w:rPr>
-          <w:sz w:val="28"/>
-          <w:szCs w:val="28"/>
-        </w:rPr>
-        <w:t xml:space="preserve"> on long </w:t>
-      </w:r>
-      <w:r>
-        <w:rPr>
-          <w:sz w:val="28"/>
-          <w:szCs w:val="28"/>
-        </w:rPr>
-        <w:t>fast-moving</w:t>
-      </w:r>
-      <w:r>
-        <w:rPr>
-          <w:sz w:val="28"/>
-          <w:szCs w:val="28"/>
-        </w:rPr>
-        <w:t xml:space="preserve"> roads such as freeways and motorways</w:t>
-      </w:r>
-      <w:r>
-        <w:rPr>
-          <w:sz w:val="28"/>
-          <w:szCs w:val="28"/>
-        </w:rPr>
-        <w:t>. While this can be achieved without full automation</w:t>
-      </w:r>
-      <w:r>
-        <w:rPr>
-          <w:sz w:val="28"/>
-          <w:szCs w:val="28"/>
-        </w:rPr>
-        <w:t xml:space="preserve"> and is yet to be </w:t>
-      </w:r>
-      <w:r>
-        <w:rPr>
-          <w:sz w:val="28"/>
-          <w:szCs w:val="28"/>
-        </w:rPr>
-        <w:t>implemented beyond testing</w:t>
-      </w:r>
-      <w:r>
-        <w:rPr>
-          <w:sz w:val="28"/>
-          <w:szCs w:val="28"/>
-        </w:rPr>
-        <w:t xml:space="preserve">, </w:t>
-      </w:r>
-      <w:proofErr w:type="gramStart"/>
-      <w:r>
-        <w:rPr>
-          <w:sz w:val="28"/>
-          <w:szCs w:val="28"/>
-        </w:rPr>
-        <w:t>it</w:t>
-      </w:r>
-      <w:r>
-        <w:rPr>
-          <w:sz w:val="28"/>
-          <w:szCs w:val="28"/>
-        </w:rPr>
-        <w:t>’</w:t>
-      </w:r>
-      <w:r>
-        <w:rPr>
-          <w:sz w:val="28"/>
-          <w:szCs w:val="28"/>
-        </w:rPr>
-        <w:t>s</w:t>
-      </w:r>
-      <w:proofErr w:type="gramEnd"/>
-      <w:r>
-        <w:rPr>
-          <w:sz w:val="28"/>
-          <w:szCs w:val="28"/>
-        </w:rPr>
-        <w:t xml:space="preserve"> considered</w:t>
-      </w:r>
-      <w:r>
-        <w:rPr>
-          <w:sz w:val="28"/>
-          <w:szCs w:val="28"/>
-        </w:rPr>
-        <w:t xml:space="preserve"> to be</w:t>
-      </w:r>
-      <w:r>
-        <w:rPr>
-          <w:sz w:val="28"/>
-          <w:szCs w:val="28"/>
-        </w:rPr>
-        <w:t xml:space="preserve"> the </w:t>
-      </w:r>
-      <w:r>
-        <w:rPr>
-          <w:sz w:val="28"/>
-          <w:szCs w:val="28"/>
-        </w:rPr>
-        <w:t>first step towards</w:t>
-      </w:r>
-      <w:r>
-        <w:rPr>
-          <w:sz w:val="28"/>
-          <w:szCs w:val="28"/>
-        </w:rPr>
-        <w:t xml:space="preserve"> a full</w:t>
-      </w:r>
-      <w:r>
-        <w:rPr>
-          <w:sz w:val="28"/>
-          <w:szCs w:val="28"/>
-        </w:rPr>
-        <w:t>y autonomous trucking industry.</w:t>
+        <w:t xml:space="preserve">the cars are prohibitively expensive for an individual </w:t>
+      </w:r>
+      <w:r>
+        <w:rPr>
+          <w:sz w:val="28"/>
+          <w:szCs w:val="28"/>
+        </w:rPr>
+        <w:t>person to buy</w:t>
+      </w:r>
+      <w:r>
+        <w:rPr>
+          <w:sz w:val="28"/>
+          <w:szCs w:val="28"/>
+        </w:rPr>
+        <w:t xml:space="preserve"> and are heavily regulated</w:t>
+      </w:r>
+      <w:r>
+        <w:rPr>
+          <w:sz w:val="28"/>
+          <w:szCs w:val="28"/>
+        </w:rPr>
+        <w:t>,</w:t>
+      </w:r>
+      <w:r>
+        <w:rPr>
+          <w:sz w:val="28"/>
+          <w:szCs w:val="28"/>
+        </w:rPr>
+        <w:t xml:space="preserve"> </w:t>
+      </w:r>
+      <w:r>
+        <w:rPr>
+          <w:sz w:val="28"/>
+          <w:szCs w:val="28"/>
+        </w:rPr>
+        <w:t xml:space="preserve">self-driving vehicles </w:t>
+      </w:r>
+      <w:r>
+        <w:rPr>
+          <w:sz w:val="28"/>
+          <w:szCs w:val="28"/>
+        </w:rPr>
+        <w:t xml:space="preserve">will </w:t>
+      </w:r>
+      <w:r>
+        <w:rPr>
+          <w:sz w:val="28"/>
+          <w:szCs w:val="28"/>
+        </w:rPr>
+        <w:t xml:space="preserve">continue to be </w:t>
+      </w:r>
+      <w:r>
+        <w:rPr>
+          <w:sz w:val="28"/>
+          <w:szCs w:val="28"/>
+        </w:rPr>
+        <w:t xml:space="preserve">only </w:t>
+      </w:r>
+      <w:r>
+        <w:rPr>
+          <w:sz w:val="28"/>
+          <w:szCs w:val="28"/>
+        </w:rPr>
+        <w:t xml:space="preserve">used </w:t>
+      </w:r>
+      <w:r>
+        <w:rPr>
+          <w:sz w:val="28"/>
+          <w:szCs w:val="28"/>
+        </w:rPr>
+        <w:t>for ride sharing</w:t>
+      </w:r>
+      <w:r>
+        <w:rPr>
+          <w:sz w:val="28"/>
+          <w:szCs w:val="28"/>
+        </w:rPr>
+        <w:t xml:space="preserve"> </w:t>
+      </w:r>
+      <w:r>
+        <w:rPr>
+          <w:sz w:val="28"/>
+          <w:szCs w:val="28"/>
+        </w:rPr>
+        <w:t>services</w:t>
+      </w:r>
+      <w:r>
+        <w:rPr>
+          <w:sz w:val="28"/>
+          <w:szCs w:val="28"/>
+        </w:rPr>
+        <w:t xml:space="preserve">. </w:t>
+      </w:r>
+      <w:r>
+        <w:rPr>
+          <w:sz w:val="28"/>
+          <w:szCs w:val="28"/>
+        </w:rPr>
+        <w:t>A</w:t>
+      </w:r>
+      <w:r>
+        <w:rPr>
+          <w:sz w:val="28"/>
+          <w:szCs w:val="28"/>
+        </w:rPr>
+        <w:t>lthough</w:t>
+      </w:r>
+      <w:r>
+        <w:rPr>
+          <w:sz w:val="28"/>
+          <w:szCs w:val="28"/>
+        </w:rPr>
+        <w:t>,</w:t>
+      </w:r>
+      <w:r>
+        <w:rPr>
+          <w:sz w:val="28"/>
+          <w:szCs w:val="28"/>
+        </w:rPr>
+        <w:t xml:space="preserve"> like any technology</w:t>
+      </w:r>
+      <w:r>
+        <w:rPr>
+          <w:sz w:val="28"/>
+          <w:szCs w:val="28"/>
+        </w:rPr>
+        <w:t xml:space="preserve">, this cost </w:t>
+      </w:r>
+      <w:r>
+        <w:rPr>
+          <w:sz w:val="28"/>
+          <w:szCs w:val="28"/>
+        </w:rPr>
+        <w:t>over time is likely to dec</w:t>
+      </w:r>
+      <w:r>
+        <w:rPr>
+          <w:sz w:val="28"/>
+          <w:szCs w:val="28"/>
+        </w:rPr>
+        <w:t>r</w:t>
+      </w:r>
+      <w:r>
+        <w:rPr>
+          <w:sz w:val="28"/>
+          <w:szCs w:val="28"/>
+        </w:rPr>
+        <w:t xml:space="preserve">ease allowing </w:t>
+      </w:r>
+      <w:r>
+        <w:rPr>
+          <w:sz w:val="28"/>
+          <w:szCs w:val="28"/>
+        </w:rPr>
+        <w:t xml:space="preserve">other uses to be implemented. </w:t>
+      </w:r>
+      <w:r>
+        <w:rPr>
+          <w:sz w:val="28"/>
+          <w:szCs w:val="28"/>
+        </w:rPr>
+        <w:t>Options such as c</w:t>
+      </w:r>
+      <w:r>
+        <w:rPr>
+          <w:sz w:val="28"/>
+          <w:szCs w:val="28"/>
+        </w:rPr>
+        <w:t xml:space="preserve">ompanies </w:t>
+      </w:r>
+      <w:r>
+        <w:rPr>
+          <w:sz w:val="28"/>
+          <w:szCs w:val="28"/>
+        </w:rPr>
+        <w:t xml:space="preserve">or governments </w:t>
+      </w:r>
+      <w:r>
+        <w:rPr>
+          <w:sz w:val="28"/>
+          <w:szCs w:val="28"/>
+        </w:rPr>
+        <w:t xml:space="preserve">purchasing </w:t>
+      </w:r>
+      <w:r>
+        <w:rPr>
+          <w:sz w:val="28"/>
+          <w:szCs w:val="28"/>
+        </w:rPr>
+        <w:t>as fleet cars</w:t>
+      </w:r>
+      <w:r>
+        <w:rPr>
+          <w:sz w:val="28"/>
+          <w:szCs w:val="28"/>
+        </w:rPr>
+        <w:t xml:space="preserve"> may become possible.</w:t>
       </w:r>
     </w:p>
     <w:p>
@@ -1612,6 +1456,374 @@
           <w:sz w:val="28"/>
           <w:szCs w:val="28"/>
         </w:rPr>
+        <w:t xml:space="preserve">This current implementation of </w:t>
+      </w:r>
+      <w:r>
+        <w:rPr>
+          <w:sz w:val="28"/>
+          <w:szCs w:val="28"/>
+        </w:rPr>
+        <w:t xml:space="preserve">the technology is still only level 4 </w:t>
+      </w:r>
+      <w:r>
+        <w:rPr>
+          <w:sz w:val="28"/>
+          <w:szCs w:val="28"/>
+        </w:rPr>
+        <w:t xml:space="preserve">on the SAE’s classifications. </w:t>
+      </w:r>
+      <w:r>
+        <w:rPr>
+          <w:sz w:val="28"/>
+          <w:szCs w:val="28"/>
+        </w:rPr>
+        <w:t xml:space="preserve">All the vehicles operate </w:t>
+      </w:r>
+      <w:r>
+        <w:rPr>
+          <w:sz w:val="28"/>
+          <w:szCs w:val="28"/>
+        </w:rPr>
+        <w:t>in a well</w:t>
+      </w:r>
+      <w:r>
+        <w:rPr>
+          <w:sz w:val="28"/>
+          <w:szCs w:val="28"/>
+        </w:rPr>
+        <w:t>-</w:t>
+      </w:r>
+      <w:r>
+        <w:rPr>
+          <w:sz w:val="28"/>
+          <w:szCs w:val="28"/>
+        </w:rPr>
+        <w:t xml:space="preserve">defined area </w:t>
+      </w:r>
+      <w:r>
+        <w:rPr>
+          <w:sz w:val="28"/>
+          <w:szCs w:val="28"/>
+        </w:rPr>
+        <w:t xml:space="preserve">which is fully mapped and scanned before the vehicles </w:t>
+      </w:r>
+      <w:r>
+        <w:rPr>
+          <w:sz w:val="28"/>
+          <w:szCs w:val="28"/>
+        </w:rPr>
+        <w:t xml:space="preserve">can operate there. </w:t>
+      </w:r>
+      <w:r>
+        <w:rPr>
+          <w:sz w:val="28"/>
+          <w:szCs w:val="28"/>
+        </w:rPr>
+        <w:t>To reach l</w:t>
+      </w:r>
+      <w:r>
+        <w:rPr>
+          <w:sz w:val="28"/>
+          <w:szCs w:val="28"/>
+        </w:rPr>
+        <w:t xml:space="preserve">evel 5 </w:t>
+      </w:r>
+      <w:r>
+        <w:rPr>
+          <w:sz w:val="28"/>
+          <w:szCs w:val="28"/>
+        </w:rPr>
+        <w:t xml:space="preserve">vehicles need to </w:t>
+      </w:r>
+      <w:r>
+        <w:rPr>
+          <w:sz w:val="28"/>
+          <w:szCs w:val="28"/>
+        </w:rPr>
+        <w:t>be able to operate on any road that they need to get to their destination.</w:t>
+      </w:r>
+      <w:r>
+        <w:rPr>
+          <w:sz w:val="28"/>
+          <w:szCs w:val="28"/>
+        </w:rPr>
+        <w:t xml:space="preserve"> A lot of work and research is going into this area</w:t>
+      </w:r>
+      <w:r>
+        <w:rPr>
+          <w:sz w:val="28"/>
+          <w:szCs w:val="28"/>
+        </w:rPr>
+        <w:t>, particularly in the field long distance truc</w:t>
+      </w:r>
+      <w:r>
+        <w:rPr>
+          <w:sz w:val="28"/>
+          <w:szCs w:val="28"/>
+        </w:rPr>
+        <w:t>k</w:t>
+      </w:r>
+      <w:r>
+        <w:rPr>
+          <w:sz w:val="28"/>
+          <w:szCs w:val="28"/>
+        </w:rPr>
+        <w:t>ing</w:t>
+      </w:r>
+      <w:r>
+        <w:rPr>
+          <w:sz w:val="28"/>
+          <w:szCs w:val="28"/>
+        </w:rPr>
+        <w:t>, which requires the vehicles to operate across large</w:t>
+      </w:r>
+      <w:r>
+        <w:rPr>
+          <w:sz w:val="28"/>
+          <w:szCs w:val="28"/>
+        </w:rPr>
+        <w:t xml:space="preserve"> areas</w:t>
+      </w:r>
+      <w:r>
+        <w:rPr>
+          <w:sz w:val="28"/>
+          <w:szCs w:val="28"/>
+        </w:rPr>
+        <w:t xml:space="preserve">. </w:t>
+      </w:r>
+      <w:r>
+        <w:rPr>
+          <w:sz w:val="28"/>
+          <w:szCs w:val="28"/>
+        </w:rPr>
+        <w:t>A major area of research for</w:t>
+      </w:r>
+      <w:r>
+        <w:rPr>
+          <w:sz w:val="28"/>
+          <w:szCs w:val="28"/>
+        </w:rPr>
+        <w:t xml:space="preserve"> automated trucking systems is what is termed as </w:t>
+      </w:r>
+      <w:r>
+        <w:rPr>
+          <w:sz w:val="28"/>
+          <w:szCs w:val="28"/>
+        </w:rPr>
+        <w:t>“platooning”</w:t>
+      </w:r>
+      <w:r>
+        <w:rPr>
+          <w:sz w:val="28"/>
+          <w:szCs w:val="28"/>
+        </w:rPr>
+        <w:t>, which is w</w:t>
+      </w:r>
+      <w:r>
+        <w:rPr>
+          <w:sz w:val="28"/>
+          <w:szCs w:val="28"/>
+        </w:rPr>
+        <w:t>h</w:t>
+      </w:r>
+      <w:r>
+        <w:rPr>
+          <w:sz w:val="28"/>
+          <w:szCs w:val="28"/>
+        </w:rPr>
+        <w:t>ere automated systems</w:t>
+      </w:r>
+      <w:r>
+        <w:rPr>
+          <w:sz w:val="28"/>
+          <w:szCs w:val="28"/>
+        </w:rPr>
+        <w:t xml:space="preserve"> virtually</w:t>
+      </w:r>
+      <w:r>
+        <w:rPr>
+          <w:sz w:val="28"/>
+          <w:szCs w:val="28"/>
+        </w:rPr>
+        <w:t xml:space="preserve"> </w:t>
+      </w:r>
+      <w:r>
+        <w:rPr>
+          <w:sz w:val="28"/>
+          <w:szCs w:val="28"/>
+        </w:rPr>
+        <w:t>tether vehicles close together</w:t>
+      </w:r>
+      <w:r>
+        <w:rPr>
+          <w:sz w:val="28"/>
+          <w:szCs w:val="28"/>
+        </w:rPr>
+        <w:t xml:space="preserve"> on long </w:t>
+      </w:r>
+      <w:r>
+        <w:rPr>
+          <w:sz w:val="28"/>
+          <w:szCs w:val="28"/>
+        </w:rPr>
+        <w:t>fast-moving</w:t>
+      </w:r>
+      <w:r>
+        <w:rPr>
+          <w:sz w:val="28"/>
+          <w:szCs w:val="28"/>
+        </w:rPr>
+        <w:t xml:space="preserve"> roads such as freeways and motorways</w:t>
+      </w:r>
+      <w:r>
+        <w:rPr>
+          <w:sz w:val="28"/>
+          <w:szCs w:val="28"/>
+        </w:rPr>
+        <w:t>. While this can be achieved without full automation</w:t>
+      </w:r>
+      <w:r>
+        <w:rPr>
+          <w:sz w:val="28"/>
+          <w:szCs w:val="28"/>
+        </w:rPr>
+        <w:t xml:space="preserve"> and is yet to be </w:t>
+      </w:r>
+      <w:r>
+        <w:rPr>
+          <w:sz w:val="28"/>
+          <w:szCs w:val="28"/>
+        </w:rPr>
+        <w:t>implemented beyond testing</w:t>
+      </w:r>
+      <w:r>
+        <w:rPr>
+          <w:sz w:val="28"/>
+          <w:szCs w:val="28"/>
+        </w:rPr>
+        <w:t>, it</w:t>
+      </w:r>
+      <w:r>
+        <w:rPr>
+          <w:sz w:val="28"/>
+          <w:szCs w:val="28"/>
+        </w:rPr>
+        <w:t>’</w:t>
+      </w:r>
+      <w:r>
+        <w:rPr>
+          <w:sz w:val="28"/>
+          <w:szCs w:val="28"/>
+        </w:rPr>
+        <w:t>s considered</w:t>
+      </w:r>
+      <w:r>
+        <w:rPr>
+          <w:sz w:val="28"/>
+          <w:szCs w:val="28"/>
+        </w:rPr>
+        <w:t xml:space="preserve"> to be</w:t>
+      </w:r>
+      <w:r>
+        <w:rPr>
+          <w:sz w:val="28"/>
+          <w:szCs w:val="28"/>
+        </w:rPr>
+        <w:t xml:space="preserve"> the </w:t>
+      </w:r>
+      <w:r>
+        <w:rPr>
+          <w:sz w:val="28"/>
+          <w:szCs w:val="28"/>
+        </w:rPr>
+        <w:t>first step towards</w:t>
+      </w:r>
+      <w:r>
+        <w:rPr>
+          <w:sz w:val="28"/>
+          <w:szCs w:val="28"/>
+        </w:rPr>
+        <w:t xml:space="preserve"> a full</w:t>
+      </w:r>
+      <w:r>
+        <w:rPr>
+          <w:sz w:val="28"/>
+          <w:szCs w:val="28"/>
+        </w:rPr>
+        <w:t>y autonomous trucking industry.</w:t>
+      </w:r>
+      <w:r>
+        <w:rPr>
+          <w:sz w:val="28"/>
+          <w:szCs w:val="28"/>
+        </w:rPr>
+        <w:t xml:space="preserve"> </w:t>
+      </w:r>
+      <w:r>
+        <w:rPr>
+          <w:rFonts w:ascii="Arial" w:hAnsi="Arial" w:cs="Arial"/>
+          <w:color w:val="000000"/>
+          <w:sz w:val="20"/>
+          <w:szCs w:val="20"/>
+          <w:shd w:val="clear" w:color="auto" w:fill="FFFFFF"/>
+        </w:rPr>
+        <w:t xml:space="preserve">(En.wikipedia.org. </w:t>
+      </w:r>
+      <w:r>
+        <w:rPr>
+          <w:rFonts w:ascii="Arial" w:hAnsi="Arial" w:cs="Arial"/>
+          <w:i/>
+          <w:iCs/>
+          <w:color w:val="000000"/>
+          <w:sz w:val="20"/>
+          <w:szCs w:val="20"/>
+          <w:shd w:val="clear" w:color="auto" w:fill="FFFFFF"/>
+        </w:rPr>
+        <w:t>Platoon (Automobile)</w:t>
+      </w:r>
+      <w:r>
+        <w:rPr>
+          <w:rFonts w:ascii="Arial" w:hAnsi="Arial" w:cs="Arial"/>
+          <w:color w:val="000000"/>
+          <w:sz w:val="20"/>
+          <w:szCs w:val="20"/>
+          <w:shd w:val="clear" w:color="auto" w:fill="FFFFFF"/>
+        </w:rPr>
+        <w:t>.</w:t>
+      </w:r>
+      <w:r>
+        <w:rPr>
+          <w:rFonts w:ascii="Arial" w:hAnsi="Arial" w:cs="Arial"/>
+          <w:color w:val="000000"/>
+          <w:sz w:val="20"/>
+          <w:szCs w:val="20"/>
+          <w:shd w:val="clear" w:color="auto" w:fill="FFFFFF"/>
+        </w:rPr>
+        <w:t xml:space="preserve"> 2020.</w:t>
+      </w:r>
+      <w:r>
+        <w:rPr>
+          <w:rFonts w:ascii="Arial" w:hAnsi="Arial" w:cs="Arial"/>
+          <w:color w:val="000000"/>
+          <w:sz w:val="20"/>
+          <w:szCs w:val="20"/>
+          <w:shd w:val="clear" w:color="auto" w:fill="FFFFFF"/>
+        </w:rPr>
+        <w:t>)</w:t>
+      </w:r>
+    </w:p>
+    <w:p>
+      <w:pPr>
+        <w:rPr>
+          <w:sz w:val="28"/>
+          <w:szCs w:val="28"/>
+        </w:rPr>
+      </w:pPr>
+      <w:r>
+        <w:rPr>
+          <w:sz w:val="28"/>
+          <w:szCs w:val="28"/>
+        </w:rPr>
         <w:t xml:space="preserve">The </w:t>
       </w:r>
       <w:r>
@@ -1928,6 +2140,85 @@
           <w:szCs w:val="28"/>
         </w:rPr>
         <w:t>external inputs such as GPS and virtual topographical maps.</w:t>
+      </w:r>
+      <w:r>
+        <w:rPr>
+          <w:sz w:val="28"/>
+          <w:szCs w:val="28"/>
+        </w:rPr>
+        <w:t xml:space="preserve"> </w:t>
+      </w:r>
+      <w:r>
+        <w:rPr>
+          <w:rFonts w:ascii="Arial" w:hAnsi="Arial" w:cs="Arial"/>
+          <w:color w:val="000000"/>
+          <w:sz w:val="20"/>
+          <w:szCs w:val="20"/>
+          <w:shd w:val="clear" w:color="auto" w:fill="FFFFFF"/>
+        </w:rPr>
+        <w:t>(Wa</w:t>
+      </w:r>
+      <w:r>
+        <w:rPr>
+          <w:rFonts w:ascii="Arial" w:hAnsi="Arial" w:cs="Arial"/>
+          <w:color w:val="000000"/>
+          <w:sz w:val="20"/>
+          <w:szCs w:val="20"/>
+          <w:shd w:val="clear" w:color="auto" w:fill="FFFFFF"/>
+        </w:rPr>
+        <w:t>ymo. </w:t>
+      </w:r>
+      <w:r>
+        <w:rPr>
+          <w:rFonts w:ascii="Arial" w:hAnsi="Arial" w:cs="Arial"/>
+          <w:i/>
+          <w:iCs/>
+          <w:color w:val="000000"/>
+          <w:sz w:val="20"/>
+          <w:szCs w:val="20"/>
+          <w:shd w:val="clear" w:color="auto" w:fill="FFFFFF"/>
+        </w:rPr>
+        <w:t>Technology – Waymo</w:t>
+      </w:r>
+      <w:r>
+        <w:rPr>
+          <w:rFonts w:ascii="Arial" w:hAnsi="Arial" w:cs="Arial"/>
+          <w:color w:val="000000"/>
+          <w:sz w:val="20"/>
+          <w:szCs w:val="20"/>
+          <w:shd w:val="clear" w:color="auto" w:fill="FFFFFF"/>
+        </w:rPr>
+        <w:t>.</w:t>
+      </w:r>
+      <w:r>
+        <w:rPr>
+          <w:rFonts w:ascii="Arial" w:hAnsi="Arial" w:cs="Arial"/>
+          <w:color w:val="000000"/>
+          <w:sz w:val="20"/>
+          <w:szCs w:val="20"/>
+          <w:shd w:val="clear" w:color="auto" w:fill="FFFFFF"/>
+        </w:rPr>
+        <w:t xml:space="preserve"> </w:t>
+      </w:r>
+      <w:r>
+        <w:rPr>
+          <w:rFonts w:ascii="Arial" w:hAnsi="Arial" w:cs="Arial"/>
+          <w:color w:val="000000"/>
+          <w:sz w:val="20"/>
+          <w:szCs w:val="20"/>
+          <w:shd w:val="clear" w:color="auto" w:fill="FFFFFF"/>
+        </w:rPr>
+        <w:t>2020</w:t>
+      </w:r>
+      <w:r>
+        <w:rPr>
+          <w:rFonts w:ascii="Arial" w:hAnsi="Arial" w:cs="Arial"/>
+          <w:color w:val="000000"/>
+          <w:sz w:val="20"/>
+          <w:szCs w:val="20"/>
+          <w:shd w:val="clear" w:color="auto" w:fill="FFFFFF"/>
+        </w:rPr>
+        <w:t>.)</w:t>
       </w:r>
     </w:p>
     <w:p/>
@@ -1945,21 +2236,119 @@
         </w:rPr>
         <w:br w:type="page"/>
       </w:r>
+      <w:r>
+        <w:rPr>
+          <w:sz w:val="36"/>
+          <w:szCs w:val="36"/>
+        </w:rPr>
+        <w:lastRenderedPageBreak/>
+        <w:t>What are the likely impacts?</w:t>
+      </w:r>
     </w:p>
     <w:p>
       <w:pPr>
         <w:rPr>
-          <w:sz w:val="36"/>
-          <w:szCs w:val="36"/>
-        </w:rPr>
-      </w:pPr>
-      <w:r>
-        <w:rPr>
-          <w:sz w:val="36"/>
-          <w:szCs w:val="36"/>
-        </w:rPr>
-        <w:lastRenderedPageBreak/>
-        <w:t>What are the likely impacts?</w:t>
+          <w:sz w:val="28"/>
+          <w:szCs w:val="28"/>
+        </w:rPr>
+      </w:pPr>
+      <w:r>
+        <w:rPr>
+          <w:sz w:val="28"/>
+          <w:szCs w:val="28"/>
+        </w:rPr>
+        <w:t xml:space="preserve">This technology </w:t>
+      </w:r>
+      <w:r>
+        <w:rPr>
+          <w:sz w:val="28"/>
+          <w:szCs w:val="28"/>
+        </w:rPr>
+        <w:t>once fully implemented will have a major impact on the way everybody lives</w:t>
+      </w:r>
+      <w:r>
+        <w:rPr>
+          <w:sz w:val="28"/>
+          <w:szCs w:val="28"/>
+        </w:rPr>
+        <w:t>,</w:t>
+      </w:r>
+      <w:r>
+        <w:rPr>
+          <w:sz w:val="28"/>
+          <w:szCs w:val="28"/>
+        </w:rPr>
+        <w:t xml:space="preserve"> works and moves around. </w:t>
+      </w:r>
+      <w:r>
+        <w:rPr>
+          <w:sz w:val="28"/>
+          <w:szCs w:val="28"/>
+        </w:rPr>
+        <w:t>Our communities, partic</w:t>
+      </w:r>
+      <w:r>
+        <w:rPr>
+          <w:sz w:val="28"/>
+          <w:szCs w:val="28"/>
+        </w:rPr>
+        <w:t>ularly our cities</w:t>
+      </w:r>
+      <w:r>
+        <w:rPr>
+          <w:sz w:val="28"/>
+          <w:szCs w:val="28"/>
+        </w:rPr>
+        <w:t xml:space="preserve"> and suburbs</w:t>
+      </w:r>
+      <w:r>
+        <w:rPr>
+          <w:sz w:val="28"/>
+          <w:szCs w:val="28"/>
+        </w:rPr>
+        <w:t xml:space="preserve">, have been designed and shaped around our use of </w:t>
+      </w:r>
+      <w:r>
+        <w:rPr>
+          <w:sz w:val="28"/>
+          <w:szCs w:val="28"/>
+        </w:rPr>
+        <w:t xml:space="preserve">cars and trucks. </w:t>
+      </w:r>
+      <w:r>
+        <w:rPr>
+          <w:sz w:val="28"/>
+          <w:szCs w:val="28"/>
+        </w:rPr>
+        <w:t>The majority of transport infrastruc</w:t>
+      </w:r>
+      <w:r>
+        <w:rPr>
+          <w:sz w:val="28"/>
+          <w:szCs w:val="28"/>
+        </w:rPr>
+        <w:t>ture</w:t>
+      </w:r>
+      <w:r>
+        <w:rPr>
+          <w:sz w:val="28"/>
+          <w:szCs w:val="28"/>
+        </w:rPr>
+        <w:t xml:space="preserve"> built in Australia in the last 60 years has been </w:t>
+      </w:r>
+      <w:r>
+        <w:rPr>
+          <w:sz w:val="28"/>
+          <w:szCs w:val="28"/>
+        </w:rPr>
+        <w:t xml:space="preserve">for roads and private transportation. </w:t>
+      </w:r>
+      <w:r>
+        <w:rPr>
+          <w:sz w:val="28"/>
+          <w:szCs w:val="28"/>
+        </w:rPr>
+        <w:t>As a result of this people who are not car owners tend to be disadvantaged in the community.</w:t>
       </w:r>
     </w:p>
     <w:p>
@@ -1974,98 +2363,165 @@
           <w:sz w:val="28"/>
           <w:szCs w:val="28"/>
         </w:rPr>
-        <w:t xml:space="preserve">This technology </w:t>
-      </w:r>
-      <w:r>
-        <w:rPr>
-          <w:sz w:val="28"/>
-          <w:szCs w:val="28"/>
-        </w:rPr>
-        <w:t>once fully implemented will have a major impact on the way everybody lives</w:t>
-      </w:r>
-      <w:r>
-        <w:rPr>
-          <w:sz w:val="28"/>
-          <w:szCs w:val="28"/>
-        </w:rPr>
-        <w:t>,</w:t>
-      </w:r>
-      <w:r>
-        <w:rPr>
-          <w:sz w:val="28"/>
-          <w:szCs w:val="28"/>
-        </w:rPr>
-        <w:t xml:space="preserve"> works and moves around. </w:t>
-      </w:r>
-      <w:r>
-        <w:rPr>
-          <w:sz w:val="28"/>
-          <w:szCs w:val="28"/>
-        </w:rPr>
-        <w:t>Our communities, partic</w:t>
-      </w:r>
-      <w:r>
-        <w:rPr>
-          <w:sz w:val="28"/>
-          <w:szCs w:val="28"/>
-        </w:rPr>
-        <w:t>ularly our cities</w:t>
-      </w:r>
-      <w:r>
-        <w:rPr>
-          <w:sz w:val="28"/>
-          <w:szCs w:val="28"/>
-        </w:rPr>
-        <w:t xml:space="preserve"> and suburbs</w:t>
-      </w:r>
-      <w:r>
-        <w:rPr>
-          <w:sz w:val="28"/>
-          <w:szCs w:val="28"/>
-        </w:rPr>
-        <w:t xml:space="preserve">, have been designed and shaped around our use of </w:t>
-      </w:r>
-      <w:r>
-        <w:rPr>
-          <w:sz w:val="28"/>
-          <w:szCs w:val="28"/>
-        </w:rPr>
-        <w:t xml:space="preserve">cars and trucks. </w:t>
-      </w:r>
-      <w:r>
-        <w:rPr>
-          <w:sz w:val="28"/>
-          <w:szCs w:val="28"/>
-        </w:rPr>
-        <w:t>The majority of transport infrastruc</w:t>
-      </w:r>
-      <w:r>
-        <w:rPr>
-          <w:sz w:val="28"/>
-          <w:szCs w:val="28"/>
-        </w:rPr>
-        <w:t>ture</w:t>
-      </w:r>
-      <w:r>
-        <w:rPr>
-          <w:sz w:val="28"/>
-          <w:szCs w:val="28"/>
-        </w:rPr>
-        <w:t xml:space="preserve"> built in Australia in the last 60 years has been </w:t>
-      </w:r>
-      <w:r>
-        <w:rPr>
-          <w:sz w:val="28"/>
-          <w:szCs w:val="28"/>
-        </w:rPr>
-        <w:t xml:space="preserve">for roads and private transportation. </w:t>
-      </w:r>
-      <w:r>
-        <w:rPr>
-          <w:sz w:val="28"/>
-          <w:szCs w:val="28"/>
-        </w:rPr>
-        <w:t>As a result of this people who are not car owners tend to be disadvantaged in the community.</w:t>
+        <w:t xml:space="preserve">The use of autonomous vehicles will </w:t>
+      </w:r>
+      <w:r>
+        <w:rPr>
+          <w:sz w:val="28"/>
+          <w:szCs w:val="28"/>
+        </w:rPr>
+        <w:t xml:space="preserve">be a </w:t>
+      </w:r>
+      <w:r>
+        <w:rPr>
+          <w:sz w:val="28"/>
+          <w:szCs w:val="28"/>
+        </w:rPr>
+        <w:t>major</w:t>
+      </w:r>
+      <w:r>
+        <w:rPr>
+          <w:sz w:val="28"/>
+          <w:szCs w:val="28"/>
+        </w:rPr>
+        <w:t xml:space="preserve"> shift for the way Australians think about transport. </w:t>
+      </w:r>
+      <w:r>
+        <w:rPr>
+          <w:sz w:val="28"/>
+          <w:szCs w:val="28"/>
+        </w:rPr>
+        <w:t>Presently</w:t>
+      </w:r>
+      <w:r>
+        <w:rPr>
+          <w:sz w:val="28"/>
+          <w:szCs w:val="28"/>
+        </w:rPr>
+        <w:t xml:space="preserve"> most people own their transport. It has been estimated that cars spend 95% of their time parked, so when all the costs associated with car ownership are added in, people </w:t>
+      </w:r>
+      <w:r>
+        <w:rPr>
+          <w:sz w:val="28"/>
+          <w:szCs w:val="28"/>
+        </w:rPr>
+        <w:t xml:space="preserve">who own cars </w:t>
+      </w:r>
+      <w:r>
+        <w:rPr>
+          <w:sz w:val="28"/>
+          <w:szCs w:val="28"/>
+        </w:rPr>
+        <w:t>are paying a high cost per trip</w:t>
+      </w:r>
+      <w:r>
+        <w:rPr>
+          <w:sz w:val="28"/>
+          <w:szCs w:val="28"/>
+        </w:rPr>
+        <w:t xml:space="preserve"> </w:t>
+      </w:r>
+      <w:r>
+        <w:rPr>
+          <w:rFonts w:ascii="Arial" w:hAnsi="Arial" w:cs="Arial"/>
+          <w:color w:val="000000"/>
+          <w:sz w:val="20"/>
+          <w:szCs w:val="20"/>
+          <w:shd w:val="clear" w:color="auto" w:fill="FFFFFF"/>
+        </w:rPr>
+        <w:t xml:space="preserve">(Parliament of Victoria, </w:t>
+      </w:r>
+      <w:r>
+        <w:rPr>
+          <w:rFonts w:ascii="Arial" w:hAnsi="Arial" w:cs="Arial"/>
+          <w:i/>
+          <w:iCs/>
+          <w:color w:val="000000"/>
+          <w:sz w:val="20"/>
+          <w:szCs w:val="20"/>
+          <w:shd w:val="clear" w:color="auto" w:fill="FFFFFF"/>
+        </w:rPr>
+        <w:t>Automated Vehicles</w:t>
+      </w:r>
+      <w:r>
+        <w:rPr>
+          <w:rFonts w:ascii="Arial" w:hAnsi="Arial" w:cs="Arial"/>
+          <w:color w:val="000000"/>
+          <w:sz w:val="20"/>
+          <w:szCs w:val="20"/>
+          <w:shd w:val="clear" w:color="auto" w:fill="FFFFFF"/>
+        </w:rPr>
+        <w:t>, 2017)</w:t>
+      </w:r>
+      <w:r>
+        <w:rPr>
+          <w:sz w:val="28"/>
+          <w:szCs w:val="28"/>
+        </w:rPr>
+        <w:t xml:space="preserve">. </w:t>
+      </w:r>
+      <w:r>
+        <w:rPr>
+          <w:sz w:val="28"/>
+          <w:szCs w:val="28"/>
+        </w:rPr>
+        <w:t>However,</w:t>
+      </w:r>
+      <w:r>
+        <w:rPr>
+          <w:sz w:val="28"/>
+          <w:szCs w:val="28"/>
+        </w:rPr>
+        <w:t xml:space="preserve"> people are happy to pay for the convenience that this gives them. </w:t>
+      </w:r>
+      <w:r>
+        <w:rPr>
+          <w:sz w:val="28"/>
+          <w:szCs w:val="28"/>
+        </w:rPr>
+        <w:t>If</w:t>
+      </w:r>
+      <w:r>
+        <w:rPr>
+          <w:sz w:val="28"/>
+          <w:szCs w:val="28"/>
+        </w:rPr>
+        <w:t xml:space="preserve"> people take up the </w:t>
+      </w:r>
+      <w:r>
+        <w:rPr>
+          <w:sz w:val="28"/>
+          <w:szCs w:val="28"/>
+        </w:rPr>
+        <w:t xml:space="preserve">on-demand self-driving services </w:t>
+      </w:r>
+      <w:r>
+        <w:rPr>
+          <w:sz w:val="28"/>
+          <w:szCs w:val="28"/>
+        </w:rPr>
+        <w:t>when they</w:t>
+      </w:r>
+      <w:r>
+        <w:rPr>
+          <w:sz w:val="28"/>
+          <w:szCs w:val="28"/>
+        </w:rPr>
+        <w:t xml:space="preserve"> become available to them, they will be getting a similar amount of convenience at a </w:t>
+      </w:r>
+      <w:r>
+        <w:rPr>
+          <w:sz w:val="28"/>
+          <w:szCs w:val="28"/>
+        </w:rPr>
+        <w:t>much-reduced</w:t>
+      </w:r>
+      <w:r>
+        <w:rPr>
+          <w:sz w:val="28"/>
+          <w:szCs w:val="28"/>
+        </w:rPr>
+        <w:t xml:space="preserve"> cost per trip. This will push people away from private vehicle ownership.</w:t>
       </w:r>
     </w:p>
     <w:p>
@@ -2080,183 +2536,7 @@
           <w:sz w:val="28"/>
           <w:szCs w:val="28"/>
         </w:rPr>
-        <w:t xml:space="preserve">The use of autonomous vehicles will </w:t>
-      </w:r>
-      <w:r>
-        <w:rPr>
-          <w:sz w:val="28"/>
-          <w:szCs w:val="28"/>
-        </w:rPr>
-        <w:t xml:space="preserve">be a </w:t>
-      </w:r>
-      <w:r>
-        <w:rPr>
-          <w:sz w:val="28"/>
-          <w:szCs w:val="28"/>
-        </w:rPr>
-        <w:t>major</w:t>
-      </w:r>
-      <w:r>
-        <w:rPr>
-          <w:sz w:val="28"/>
-          <w:szCs w:val="28"/>
-        </w:rPr>
-        <w:t xml:space="preserve"> shift for the way Australians think about transport. </w:t>
-      </w:r>
-      <w:r>
-        <w:rPr>
-          <w:sz w:val="28"/>
-          <w:szCs w:val="28"/>
-        </w:rPr>
-        <w:t>Presently</w:t>
-      </w:r>
-      <w:r>
-        <w:rPr>
-          <w:sz w:val="28"/>
-          <w:szCs w:val="28"/>
-        </w:rPr>
-        <w:t xml:space="preserve"> most people own their transport. It has been estimated that cars spend 95% of their time parked, so when all the costs associated with car ownership are added in, people</w:t>
-      </w:r>
-      <w:r>
-        <w:rPr>
-          <w:sz w:val="28"/>
-          <w:szCs w:val="28"/>
-        </w:rPr>
-        <w:t xml:space="preserve"> </w:t>
-      </w:r>
-      <w:r>
-        <w:rPr>
-          <w:sz w:val="28"/>
-          <w:szCs w:val="28"/>
-        </w:rPr>
-        <w:t xml:space="preserve">who own cars </w:t>
-      </w:r>
-      <w:r>
-        <w:rPr>
-          <w:sz w:val="28"/>
-          <w:szCs w:val="28"/>
-        </w:rPr>
-        <w:t xml:space="preserve">are </w:t>
-      </w:r>
-      <w:r>
-        <w:rPr>
-          <w:sz w:val="28"/>
-          <w:szCs w:val="28"/>
-        </w:rPr>
-        <w:t>pay</w:t>
-      </w:r>
-      <w:r>
-        <w:rPr>
-          <w:sz w:val="28"/>
-          <w:szCs w:val="28"/>
-        </w:rPr>
-        <w:t>ing</w:t>
-      </w:r>
-      <w:r>
-        <w:rPr>
-          <w:sz w:val="28"/>
-          <w:szCs w:val="28"/>
-        </w:rPr>
-        <w:t xml:space="preserve"> a high cost per trip</w:t>
-      </w:r>
-      <w:r>
-        <w:rPr>
-          <w:sz w:val="28"/>
-          <w:szCs w:val="28"/>
-        </w:rPr>
-        <w:t xml:space="preserve">. </w:t>
-      </w:r>
-      <w:r>
-        <w:rPr>
-          <w:sz w:val="28"/>
-          <w:szCs w:val="28"/>
-        </w:rPr>
-        <w:t>However,</w:t>
-      </w:r>
-      <w:r>
-        <w:rPr>
-          <w:sz w:val="28"/>
-          <w:szCs w:val="28"/>
-        </w:rPr>
-        <w:t xml:space="preserve"> people are happy to pay for the convenience that this gives them. </w:t>
-      </w:r>
-      <w:r>
-        <w:rPr>
-          <w:sz w:val="28"/>
-          <w:szCs w:val="28"/>
-        </w:rPr>
-        <w:t>If</w:t>
-      </w:r>
-      <w:r>
-        <w:rPr>
-          <w:sz w:val="28"/>
-          <w:szCs w:val="28"/>
-        </w:rPr>
-        <w:t xml:space="preserve"> people take up the </w:t>
-      </w:r>
-      <w:r>
-        <w:rPr>
-          <w:sz w:val="28"/>
-          <w:szCs w:val="28"/>
-        </w:rPr>
-        <w:t xml:space="preserve">on-demand self-driving services </w:t>
-      </w:r>
-      <w:r>
-        <w:rPr>
-          <w:sz w:val="28"/>
-          <w:szCs w:val="28"/>
-        </w:rPr>
-        <w:t>when they</w:t>
-      </w:r>
-      <w:r>
-        <w:rPr>
-          <w:sz w:val="28"/>
-          <w:szCs w:val="28"/>
-        </w:rPr>
-        <w:t xml:space="preserve"> become available to them, they will be getting a similar amount of convenience at a </w:t>
-      </w:r>
-      <w:r>
-        <w:rPr>
-          <w:sz w:val="28"/>
-          <w:szCs w:val="28"/>
-        </w:rPr>
-        <w:t>much-reduced</w:t>
-      </w:r>
-      <w:r>
-        <w:rPr>
-          <w:sz w:val="28"/>
-          <w:szCs w:val="28"/>
-        </w:rPr>
-        <w:t xml:space="preserve"> cost per trip. This will push people away from private vehicle ownership.</w:t>
-      </w:r>
-    </w:p>
-    <w:p>
-      <w:pPr>
-        <w:rPr>
-          <w:sz w:val="28"/>
-          <w:szCs w:val="28"/>
-        </w:rPr>
-      </w:pPr>
-      <w:r>
-        <w:rPr>
-          <w:sz w:val="28"/>
-          <w:szCs w:val="28"/>
-        </w:rPr>
-        <w:t xml:space="preserve">Once </w:t>
-      </w:r>
-      <w:r>
-        <w:rPr>
-          <w:sz w:val="28"/>
-          <w:szCs w:val="28"/>
-        </w:rPr>
-        <w:t>autonomous vehicles</w:t>
-      </w:r>
-      <w:r>
-        <w:rPr>
-          <w:sz w:val="28"/>
-          <w:szCs w:val="28"/>
-        </w:rPr>
-        <w:t xml:space="preserve"> are in widespread use there </w:t>
+        <w:t xml:space="preserve">Once autonomous vehicles are in widespread use there </w:t>
       </w:r>
       <w:r>
         <w:rPr>
@@ -2485,14 +2765,7 @@
           <w:sz w:val="28"/>
           <w:szCs w:val="28"/>
         </w:rPr>
-        <w:t>efficien</w:t>
-      </w:r>
-      <w:r>
-        <w:rPr>
-          <w:sz w:val="28"/>
-          <w:szCs w:val="28"/>
-        </w:rPr>
-        <w:t>cy.</w:t>
+        <w:t>efficiency.</w:t>
       </w:r>
     </w:p>
     <w:p>
@@ -2695,6 +2968,56 @@
       </w:pPr>
       <w:r>
         <w:rPr>
+          <w:rFonts w:ascii="Arial" w:hAnsi="Arial" w:cs="Arial"/>
+          <w:color w:val="000000"/>
+          <w:sz w:val="20"/>
+          <w:szCs w:val="20"/>
+          <w:shd w:val="clear" w:color="auto" w:fill="FFFFFF"/>
+        </w:rPr>
+        <w:t xml:space="preserve">(Parliament of Victoria, </w:t>
+      </w:r>
+      <w:r>
+        <w:rPr>
+          <w:rFonts w:ascii="Arial" w:hAnsi="Arial" w:cs="Arial"/>
+          <w:i/>
+          <w:iCs/>
+          <w:color w:val="000000"/>
+          <w:sz w:val="20"/>
+          <w:szCs w:val="20"/>
+          <w:shd w:val="clear" w:color="auto" w:fill="FFFFFF"/>
+        </w:rPr>
+        <w:t>Automated Vehicles</w:t>
+      </w:r>
+      <w:r>
+        <w:rPr>
+          <w:rFonts w:ascii="Arial" w:hAnsi="Arial" w:cs="Arial"/>
+          <w:color w:val="000000"/>
+          <w:sz w:val="20"/>
+          <w:szCs w:val="20"/>
+          <w:shd w:val="clear" w:color="auto" w:fill="FFFFFF"/>
+        </w:rPr>
+        <w:t xml:space="preserve">, </w:t>
+      </w:r>
+      <w:r>
+        <w:rPr>
+          <w:rFonts w:ascii="Arial" w:hAnsi="Arial" w:cs="Arial"/>
+          <w:color w:val="000000"/>
+          <w:sz w:val="20"/>
+          <w:szCs w:val="20"/>
+          <w:shd w:val="clear" w:color="auto" w:fill="FFFFFF"/>
+        </w:rPr>
+        <w:t>2017)</w:t>
+      </w:r>
+    </w:p>
+    <w:p>
+      <w:pPr>
+        <w:rPr>
+          <w:sz w:val="28"/>
+          <w:szCs w:val="28"/>
+        </w:rPr>
+      </w:pPr>
+      <w:r>
+        <w:rPr>
           <w:sz w:val="28"/>
           <w:szCs w:val="28"/>
         </w:rPr>
@@ -2706,7 +3029,53 @@
           <w:sz w:val="28"/>
           <w:szCs w:val="28"/>
         </w:rPr>
-        <w:t xml:space="preserve"> changes will have the biggest negative impact on people who work as vehicle drivers. It is estimated that there are more than 200,000 people who work as taxi, bus or truck drivers in Australia and this technology will completely wipe out their jobs. However</w:t>
+        <w:t xml:space="preserve"> changes will have the biggest negative impact on people who work as vehicle drivers. It is estimated that there are more than 200,000 people who work as taxi, bus or truck drivers in Australia and this technology will completely wipe out their jobs</w:t>
+      </w:r>
+      <w:r>
+        <w:rPr>
+          <w:sz w:val="28"/>
+          <w:szCs w:val="28"/>
+        </w:rPr>
+        <w:t xml:space="preserve"> </w:t>
+      </w:r>
+      <w:r>
+        <w:rPr>
+          <w:rFonts w:ascii="Arial" w:hAnsi="Arial" w:cs="Arial"/>
+          <w:color w:val="000000"/>
+          <w:sz w:val="20"/>
+          <w:szCs w:val="20"/>
+          <w:shd w:val="clear" w:color="auto" w:fill="FFFFFF"/>
+        </w:rPr>
+        <w:t xml:space="preserve">(Parliament of Victoria, </w:t>
+      </w:r>
+      <w:r>
+        <w:rPr>
+          <w:rFonts w:ascii="Arial" w:hAnsi="Arial" w:cs="Arial"/>
+          <w:i/>
+          <w:iCs/>
+          <w:color w:val="000000"/>
+          <w:sz w:val="20"/>
+          <w:szCs w:val="20"/>
+          <w:shd w:val="clear" w:color="auto" w:fill="FFFFFF"/>
+        </w:rPr>
+        <w:t>Automated Vehicles</w:t>
+      </w:r>
+      <w:r>
+        <w:rPr>
+          <w:rFonts w:ascii="Arial" w:hAnsi="Arial" w:cs="Arial"/>
+          <w:color w:val="000000"/>
+          <w:sz w:val="20"/>
+          <w:szCs w:val="20"/>
+          <w:shd w:val="clear" w:color="auto" w:fill="FFFFFF"/>
+        </w:rPr>
+        <w:t>, 2017)</w:t>
+      </w:r>
+      <w:r>
+        <w:rPr>
+          <w:sz w:val="28"/>
+          <w:szCs w:val="28"/>
+        </w:rPr>
+        <w:t>. However</w:t>
       </w:r>
       <w:r>
         <w:rPr>
@@ -2758,23 +3127,7 @@
           <w:sz w:val="28"/>
           <w:szCs w:val="28"/>
         </w:rPr>
-        <w:t xml:space="preserve">I find it hard to imagine my life where I </w:t>
-      </w:r>
-      <w:proofErr w:type="gramStart"/>
-      <w:r>
-        <w:rPr>
-          <w:sz w:val="28"/>
-          <w:szCs w:val="28"/>
-        </w:rPr>
-        <w:t>don’t</w:t>
-      </w:r>
-      <w:proofErr w:type="gramEnd"/>
-      <w:r>
-        <w:rPr>
-          <w:sz w:val="28"/>
-          <w:szCs w:val="28"/>
-        </w:rPr>
-        <w:t xml:space="preserve"> own a car or know how to drive. But for children today it may be an unusual situation and even a luxury to own your own car that you drive yourself. </w:t>
+        <w:t xml:space="preserve">I find it hard to imagine my life where I don’t own a car or know how to drive. But for children today it may be an unusual situation and even a luxury to own your own car that you drive yourself. </w:t>
       </w:r>
       <w:r>
         <w:rPr>
@@ -2895,23 +3248,7 @@
           <w:sz w:val="28"/>
           <w:szCs w:val="28"/>
         </w:rPr>
-        <w:t xml:space="preserve">I know </w:t>
-      </w:r>
-      <w:proofErr w:type="gramStart"/>
-      <w:r>
-        <w:rPr>
-          <w:sz w:val="28"/>
-          <w:szCs w:val="28"/>
-        </w:rPr>
-        <w:t>a number of</w:t>
-      </w:r>
-      <w:proofErr w:type="gramEnd"/>
-      <w:r>
-        <w:rPr>
-          <w:sz w:val="28"/>
-          <w:szCs w:val="28"/>
-        </w:rPr>
-        <w:t xml:space="preserve"> people who work as drivers and </w:t>
+        <w:t xml:space="preserve">I know a number of people who work as drivers and </w:t>
       </w:r>
       <w:r>
         <w:rPr>
@@ -2946,23 +3283,7 @@
           <w:sz w:val="28"/>
           <w:szCs w:val="28"/>
         </w:rPr>
-        <w:t xml:space="preserve"> </w:t>
-      </w:r>
-      <w:proofErr w:type="gramStart"/>
-      <w:r>
-        <w:rPr>
-          <w:sz w:val="28"/>
-          <w:szCs w:val="28"/>
-        </w:rPr>
-        <w:t>Hopefully</w:t>
-      </w:r>
-      <w:proofErr w:type="gramEnd"/>
-      <w:r>
-        <w:rPr>
-          <w:sz w:val="28"/>
-          <w:szCs w:val="28"/>
-        </w:rPr>
-        <w:t xml:space="preserve"> </w:t>
+        <w:t xml:space="preserve"> Hopefully </w:t>
       </w:r>
       <w:r>
         <w:rPr>
@@ -3083,9 +3404,39 @@
           <w:szCs w:val="20"/>
           <w:shd w:val="clear" w:color="auto" w:fill="FFFFFF"/>
         </w:rPr>
-        <w:t xml:space="preserve">Waymo To Launch Fully Driverless Service </w:t>
-      </w:r>
-      <w:proofErr w:type="gramStart"/>
+        <w:t>Waymo To Launch Fully Driverless Service To The Public — A First Just In Time For The Pandemic</w:t>
+      </w:r>
+      <w:r>
+        <w:rPr>
+          <w:rFonts w:ascii="Arial" w:hAnsi="Arial" w:cs="Arial"/>
+          <w:color w:val="000000"/>
+          <w:sz w:val="20"/>
+          <w:szCs w:val="20"/>
+          <w:shd w:val="clear" w:color="auto" w:fill="FFFFFF"/>
+        </w:rPr>
+        <w:t>. [online] Available at: &lt;https://www.washingtonpost.com/technology/2020/10/08/waymo-driverless-rides/&gt; [Accessed 14 October 2020].</w:t>
+      </w:r>
+    </w:p>
+    <w:p>
+      <w:pPr>
+        <w:rPr>
+          <w:rFonts w:ascii="Arial" w:hAnsi="Arial" w:cs="Arial"/>
+          <w:color w:val="000000"/>
+          <w:sz w:val="20"/>
+          <w:szCs w:val="20"/>
+          <w:shd w:val="clear" w:color="auto" w:fill="FFFFFF"/>
+        </w:rPr>
+      </w:pPr>
+      <w:r>
+        <w:rPr>
+          <w:rFonts w:ascii="Arial" w:hAnsi="Arial" w:cs="Arial"/>
+          <w:color w:val="000000"/>
+          <w:sz w:val="20"/>
+          <w:szCs w:val="20"/>
+          <w:shd w:val="clear" w:color="auto" w:fill="FFFFFF"/>
+        </w:rPr>
+        <w:t>Techcrunch.com. 2020. </w:t>
+      </w:r>
       <w:r>
         <w:rPr>
           <w:rFonts w:ascii="Arial" w:hAnsi="Arial" w:cs="Arial"/>
@@ -3096,9 +3447,40 @@
           <w:szCs w:val="20"/>
           <w:shd w:val="clear" w:color="auto" w:fill="FFFFFF"/>
         </w:rPr>
-        <w:t>To</w:t>
-      </w:r>
-      <w:proofErr w:type="gramEnd"/>
+        <w:t>Waymo Starts To Open Driverless Ride-Hailing Service To The Public</w:t>
+      </w:r>
+      <w:r>
+        <w:rPr>
+          <w:rFonts w:ascii="Arial" w:hAnsi="Arial" w:cs="Arial"/>
+          <w:color w:val="000000"/>
+          <w:sz w:val="20"/>
+          <w:szCs w:val="20"/>
+          <w:shd w:val="clear" w:color="auto" w:fill="FFFFFF"/>
+        </w:rPr>
+        <w:t>. [online] Available at: &lt;https://techcrunch.com/2020/10/08/waymo-starts-to-open-driverless-ride-hailing-service-to-the-public/&gt; [Accessed 14 October 2020].</w:t>
+      </w:r>
+    </w:p>
+    <w:p>
+      <w:pPr>
+        <w:rPr>
+          <w:rFonts w:ascii="Arial" w:hAnsi="Arial" w:cs="Arial"/>
+          <w:color w:val="000000"/>
+          <w:sz w:val="20"/>
+          <w:szCs w:val="20"/>
+          <w:shd w:val="clear" w:color="auto" w:fill="FFFFFF"/>
+        </w:rPr>
+      </w:pPr>
+      <w:r>
+        <w:rPr>
+          <w:rFonts w:ascii="Arial" w:hAnsi="Arial" w:cs="Arial"/>
+          <w:color w:val="000000"/>
+          <w:sz w:val="20"/>
+          <w:szCs w:val="20"/>
+          <w:shd w:val="clear" w:color="auto" w:fill="FFFFFF"/>
+        </w:rPr>
+        <w:lastRenderedPageBreak/>
+        <w:t>CB Insights Research. 2020. </w:t>
+      </w:r>
       <w:r>
         <w:rPr>
           <w:rFonts w:ascii="Arial" w:hAnsi="Arial" w:cs="Arial"/>
@@ -3109,17 +3491,17 @@
           <w:szCs w:val="20"/>
           <w:shd w:val="clear" w:color="auto" w:fill="FFFFFF"/>
         </w:rPr>
-        <w:t xml:space="preserve"> The Public — A First Just In Time For The Pandemic</w:t>
-      </w:r>
-      <w:r>
-        <w:rPr>
-          <w:rFonts w:ascii="Arial" w:hAnsi="Arial" w:cs="Arial"/>
-          <w:color w:val="000000"/>
-          <w:sz w:val="20"/>
-          <w:szCs w:val="20"/>
-          <w:shd w:val="clear" w:color="auto" w:fill="FFFFFF"/>
-        </w:rPr>
-        <w:t>. [online] Available at: &lt;https://www.washingtonpost.com/technology/2020/10/08/waymo-driverless-rides/&gt; [Accessed 14 October 2020].</w:t>
+        <w:t>Autonomous Vehicles &amp; Car Companies L CB Insights</w:t>
+      </w:r>
+      <w:r>
+        <w:rPr>
+          <w:rFonts w:ascii="Arial" w:hAnsi="Arial" w:cs="Arial"/>
+          <w:color w:val="000000"/>
+          <w:sz w:val="20"/>
+          <w:szCs w:val="20"/>
+          <w:shd w:val="clear" w:color="auto" w:fill="FFFFFF"/>
+        </w:rPr>
+        <w:t>. [online] Available at: &lt;https://www.cbinsights.com/research/autonomous-driverless-vehicles-corporations-list/&gt; [Accessed 14 October 2020].</w:t>
       </w:r>
     </w:p>
     <w:p>
@@ -3140,7 +3522,7 @@
           <w:szCs w:val="20"/>
           <w:shd w:val="clear" w:color="auto" w:fill="FFFFFF"/>
         </w:rPr>
-        <w:t>Techcrunch.com. 2020. </w:t>
+        <w:t>Waymo. 2020. </w:t>
       </w:r>
       <w:r>
         <w:rPr>
@@ -3152,9 +3534,39 @@
           <w:szCs w:val="20"/>
           <w:shd w:val="clear" w:color="auto" w:fill="FFFFFF"/>
         </w:rPr>
-        <w:t xml:space="preserve">Waymo Starts </w:t>
-      </w:r>
-      <w:proofErr w:type="gramStart"/>
+        <w:t>Home – Waymo</w:t>
+      </w:r>
+      <w:r>
+        <w:rPr>
+          <w:rFonts w:ascii="Arial" w:hAnsi="Arial" w:cs="Arial"/>
+          <w:color w:val="000000"/>
+          <w:sz w:val="20"/>
+          <w:szCs w:val="20"/>
+          <w:shd w:val="clear" w:color="auto" w:fill="FFFFFF"/>
+        </w:rPr>
+        <w:t>. [online] Available at: &lt;https://waymo.com/&gt; [Accessed 14 October 2020].</w:t>
+      </w:r>
+    </w:p>
+    <w:p>
+      <w:pPr>
+        <w:rPr>
+          <w:rFonts w:ascii="Arial" w:hAnsi="Arial" w:cs="Arial"/>
+          <w:color w:val="000000"/>
+          <w:sz w:val="20"/>
+          <w:szCs w:val="20"/>
+          <w:shd w:val="clear" w:color="auto" w:fill="FFFFFF"/>
+        </w:rPr>
+      </w:pPr>
+      <w:r>
+        <w:rPr>
+          <w:rFonts w:ascii="Arial" w:hAnsi="Arial" w:cs="Arial"/>
+          <w:color w:val="000000"/>
+          <w:sz w:val="20"/>
+          <w:szCs w:val="20"/>
+          <w:shd w:val="clear" w:color="auto" w:fill="FFFFFF"/>
+        </w:rPr>
+        <w:t>Waymo. 2020. </w:t>
+      </w:r>
       <w:r>
         <w:rPr>
           <w:rFonts w:ascii="Arial" w:hAnsi="Arial" w:cs="Arial"/>
@@ -3165,9 +3577,133 @@
           <w:szCs w:val="20"/>
           <w:shd w:val="clear" w:color="auto" w:fill="FFFFFF"/>
         </w:rPr>
-        <w:t>To</w:t>
-      </w:r>
-      <w:proofErr w:type="gramEnd"/>
+        <w:t>Technology – Waymo</w:t>
+      </w:r>
+      <w:r>
+        <w:rPr>
+          <w:rFonts w:ascii="Arial" w:hAnsi="Arial" w:cs="Arial"/>
+          <w:color w:val="000000"/>
+          <w:sz w:val="20"/>
+          <w:szCs w:val="20"/>
+          <w:shd w:val="clear" w:color="auto" w:fill="FFFFFF"/>
+        </w:rPr>
+        <w:t>. [online] Available at: &lt;https://waymo.com/tech/&gt; [Accessed 14 October 2020].</w:t>
+      </w:r>
+    </w:p>
+    <w:p>
+      <w:pPr>
+        <w:rPr>
+          <w:rFonts w:ascii="Arial" w:hAnsi="Arial" w:cs="Arial"/>
+          <w:color w:val="000000"/>
+          <w:sz w:val="20"/>
+          <w:szCs w:val="20"/>
+          <w:shd w:val="clear" w:color="auto" w:fill="FFFFFF"/>
+        </w:rPr>
+      </w:pPr>
+      <w:proofErr w:type="spellStart"/>
+      <w:r>
+        <w:rPr>
+          <w:rFonts w:ascii="Arial" w:hAnsi="Arial" w:cs="Arial"/>
+          <w:color w:val="000000"/>
+          <w:sz w:val="20"/>
+          <w:szCs w:val="20"/>
+          <w:shd w:val="clear" w:color="auto" w:fill="FFFFFF"/>
+        </w:rPr>
+        <w:t>Dosen</w:t>
+      </w:r>
+      <w:proofErr w:type="spellEnd"/>
+      <w:r>
+        <w:rPr>
+          <w:rFonts w:ascii="Arial" w:hAnsi="Arial" w:cs="Arial"/>
+          <w:color w:val="000000"/>
+          <w:sz w:val="20"/>
+          <w:szCs w:val="20"/>
+          <w:shd w:val="clear" w:color="auto" w:fill="FFFFFF"/>
+        </w:rPr>
+        <w:t xml:space="preserve"> I</w:t>
+      </w:r>
+      <w:r>
+        <w:rPr>
+          <w:rFonts w:ascii="Arial" w:hAnsi="Arial" w:cs="Arial"/>
+          <w:color w:val="000000"/>
+          <w:sz w:val="20"/>
+          <w:szCs w:val="20"/>
+          <w:shd w:val="clear" w:color="auto" w:fill="FFFFFF"/>
+        </w:rPr>
+        <w:t>.,</w:t>
+      </w:r>
+      <w:r>
+        <w:rPr>
+          <w:rFonts w:ascii="Arial" w:hAnsi="Arial" w:cs="Arial"/>
+          <w:color w:val="000000"/>
+          <w:sz w:val="20"/>
+          <w:szCs w:val="20"/>
+          <w:shd w:val="clear" w:color="auto" w:fill="FFFFFF"/>
+        </w:rPr>
+        <w:t xml:space="preserve"> </w:t>
+      </w:r>
+      <w:proofErr w:type="spellStart"/>
+      <w:r>
+        <w:rPr>
+          <w:rFonts w:ascii="Arial" w:hAnsi="Arial" w:cs="Arial"/>
+          <w:color w:val="000000"/>
+          <w:sz w:val="20"/>
+          <w:szCs w:val="20"/>
+          <w:shd w:val="clear" w:color="auto" w:fill="FFFFFF"/>
+        </w:rPr>
+        <w:t>Aroozoo</w:t>
+      </w:r>
+      <w:proofErr w:type="spellEnd"/>
+      <w:r>
+        <w:rPr>
+          <w:rFonts w:ascii="Arial" w:hAnsi="Arial" w:cs="Arial"/>
+          <w:color w:val="000000"/>
+          <w:sz w:val="20"/>
+          <w:szCs w:val="20"/>
+          <w:shd w:val="clear" w:color="auto" w:fill="FFFFFF"/>
+        </w:rPr>
+        <w:t xml:space="preserve"> M.</w:t>
+      </w:r>
+      <w:r>
+        <w:rPr>
+          <w:rFonts w:ascii="Arial" w:hAnsi="Arial" w:cs="Arial"/>
+          <w:color w:val="000000"/>
+          <w:sz w:val="20"/>
+          <w:szCs w:val="20"/>
+          <w:shd w:val="clear" w:color="auto" w:fill="FFFFFF"/>
+        </w:rPr>
+        <w:t>,</w:t>
+      </w:r>
+      <w:r>
+        <w:rPr>
+          <w:rFonts w:ascii="Arial" w:hAnsi="Arial" w:cs="Arial"/>
+          <w:color w:val="000000"/>
+          <w:sz w:val="20"/>
+          <w:szCs w:val="20"/>
+          <w:shd w:val="clear" w:color="auto" w:fill="FFFFFF"/>
+        </w:rPr>
+        <w:t xml:space="preserve"> Graham M.</w:t>
+      </w:r>
+      <w:r>
+        <w:rPr>
+          <w:rFonts w:ascii="Arial" w:hAnsi="Arial" w:cs="Arial"/>
+          <w:color w:val="000000"/>
+          <w:sz w:val="20"/>
+          <w:szCs w:val="20"/>
+          <w:shd w:val="clear" w:color="auto" w:fill="FFFFFF"/>
+        </w:rPr>
+        <w:t xml:space="preserve">, </w:t>
+      </w:r>
+      <w:r>
+        <w:rPr>
+          <w:rFonts w:ascii="Arial" w:hAnsi="Arial" w:cs="Arial"/>
+          <w:color w:val="000000"/>
+          <w:sz w:val="20"/>
+          <w:szCs w:val="20"/>
+          <w:shd w:val="clear" w:color="auto" w:fill="FFFFFF"/>
+        </w:rPr>
+        <w:t>Parliament of Victoria, 2017. </w:t>
+      </w:r>
       <w:r>
         <w:rPr>
           <w:rFonts w:ascii="Arial" w:hAnsi="Arial" w:cs="Arial"/>
@@ -3178,39 +3714,45 @@
           <w:szCs w:val="20"/>
           <w:shd w:val="clear" w:color="auto" w:fill="FFFFFF"/>
         </w:rPr>
-        <w:t xml:space="preserve"> Open Driverless Ride-Hailing Service To The Public</w:t>
-      </w:r>
-      <w:r>
-        <w:rPr>
-          <w:rFonts w:ascii="Arial" w:hAnsi="Arial" w:cs="Arial"/>
-          <w:color w:val="000000"/>
-          <w:sz w:val="20"/>
-          <w:szCs w:val="20"/>
-          <w:shd w:val="clear" w:color="auto" w:fill="FFFFFF"/>
-        </w:rPr>
-        <w:t>. [online] Available at: &lt;https://techcrunch.com/2020/10/08/waymo-starts-to-open-driverless-ride-hailing-service-to-the-public/&gt; [Accessed 14 October 2020].</w:t>
+        <w:t>Automated Vehicles</w:t>
+      </w:r>
+      <w:r>
+        <w:rPr>
+          <w:rFonts w:ascii="Arial" w:hAnsi="Arial" w:cs="Arial"/>
+          <w:color w:val="000000"/>
+          <w:sz w:val="20"/>
+          <w:szCs w:val="20"/>
+          <w:shd w:val="clear" w:color="auto" w:fill="FFFFFF"/>
+        </w:rPr>
+        <w:t>. Melbourne.</w:t>
+      </w:r>
+      <w:r>
+        <w:rPr>
+          <w:rFonts w:ascii="Arial" w:hAnsi="Arial" w:cs="Arial"/>
+          <w:color w:val="000000"/>
+          <w:sz w:val="20"/>
+          <w:szCs w:val="20"/>
+          <w:shd w:val="clear" w:color="auto" w:fill="FFFFFF"/>
+        </w:rPr>
+        <w:t xml:space="preserve"> [Accessed 14 October 2020].</w:t>
       </w:r>
     </w:p>
     <w:p>
       <w:pPr>
         <w:rPr>
-          <w:rFonts w:ascii="Arial" w:hAnsi="Arial" w:cs="Arial"/>
-          <w:color w:val="000000"/>
-          <w:sz w:val="20"/>
-          <w:szCs w:val="20"/>
-          <w:shd w:val="clear" w:color="auto" w:fill="FFFFFF"/>
-        </w:rPr>
-      </w:pPr>
-      <w:r>
-        <w:rPr>
-          <w:rFonts w:ascii="Arial" w:hAnsi="Arial" w:cs="Arial"/>
-          <w:color w:val="000000"/>
-          <w:sz w:val="20"/>
-          <w:szCs w:val="20"/>
-          <w:shd w:val="clear" w:color="auto" w:fill="FFFFFF"/>
-        </w:rPr>
-        <w:lastRenderedPageBreak/>
-        <w:t>CB Insights Research. 2020. </w:t>
+          <w:sz w:val="28"/>
+          <w:szCs w:val="28"/>
+        </w:rPr>
+      </w:pPr>
+      <w:r>
+        <w:rPr>
+          <w:rFonts w:ascii="Arial" w:hAnsi="Arial" w:cs="Arial"/>
+          <w:color w:val="000000"/>
+          <w:sz w:val="20"/>
+          <w:szCs w:val="20"/>
+          <w:shd w:val="clear" w:color="auto" w:fill="FFFFFF"/>
+        </w:rPr>
+        <w:t>En.wikipedia.org. 2020. </w:t>
       </w:r>
       <w:r>
         <w:rPr>
@@ -3222,170 +3764,26 @@
           <w:szCs w:val="20"/>
           <w:shd w:val="clear" w:color="auto" w:fill="FFFFFF"/>
         </w:rPr>
-        <w:t>Autonomous Vehicles &amp; Car Companies L CB Insights</w:t>
-      </w:r>
-      <w:r>
-        <w:rPr>
-          <w:rFonts w:ascii="Arial" w:hAnsi="Arial" w:cs="Arial"/>
-          <w:color w:val="000000"/>
-          <w:sz w:val="20"/>
-          <w:szCs w:val="20"/>
-          <w:shd w:val="clear" w:color="auto" w:fill="FFFFFF"/>
-        </w:rPr>
-        <w:t>. [online] Available at: &lt;https://www.cbinsights.com/research/autonomous-driverless-vehicles-corporations-list/&gt; [Accessed 14 October 2020].</w:t>
+        <w:t>Platoon (Automobile)</w:t>
+      </w:r>
+      <w:r>
+        <w:rPr>
+          <w:rFonts w:ascii="Arial" w:hAnsi="Arial" w:cs="Arial"/>
+          <w:color w:val="000000"/>
+          <w:sz w:val="20"/>
+          <w:szCs w:val="20"/>
+          <w:shd w:val="clear" w:color="auto" w:fill="FFFFFF"/>
+        </w:rPr>
+        <w:t>. [online] Available at: &lt;https://en.wikipedia.org/wiki/Platoon_(automobile)&gt; [Accessed 14 October 2020].</w:t>
       </w:r>
     </w:p>
     <w:p>
       <w:pPr>
         <w:rPr>
-          <w:rFonts w:ascii="Arial" w:hAnsi="Arial" w:cs="Arial"/>
-          <w:color w:val="000000"/>
-          <w:sz w:val="20"/>
-          <w:szCs w:val="20"/>
-          <w:shd w:val="clear" w:color="auto" w:fill="FFFFFF"/>
-        </w:rPr>
-      </w:pPr>
-      <w:r>
-        <w:rPr>
-          <w:rFonts w:ascii="Arial" w:hAnsi="Arial" w:cs="Arial"/>
-          <w:color w:val="000000"/>
-          <w:sz w:val="20"/>
-          <w:szCs w:val="20"/>
-          <w:shd w:val="clear" w:color="auto" w:fill="FFFFFF"/>
-        </w:rPr>
-        <w:t>Waymo. 2020. </w:t>
-      </w:r>
-      <w:r>
-        <w:rPr>
-          <w:rFonts w:ascii="Arial" w:hAnsi="Arial" w:cs="Arial"/>
-          <w:i/>
-          <w:iCs/>
-          <w:color w:val="000000"/>
-          <w:sz w:val="20"/>
-          <w:szCs w:val="20"/>
-          <w:shd w:val="clear" w:color="auto" w:fill="FFFFFF"/>
-        </w:rPr>
-        <w:t>Home – Waymo</w:t>
-      </w:r>
-      <w:r>
-        <w:rPr>
-          <w:rFonts w:ascii="Arial" w:hAnsi="Arial" w:cs="Arial"/>
-          <w:color w:val="000000"/>
-          <w:sz w:val="20"/>
-          <w:szCs w:val="20"/>
-          <w:shd w:val="clear" w:color="auto" w:fill="FFFFFF"/>
-        </w:rPr>
-        <w:t>. [online] Available at: &lt;https://waymo.com/&gt; [Accessed 14 October 2020].</w:t>
-      </w:r>
-    </w:p>
-    <w:p>
-      <w:pPr>
-        <w:rPr>
-          <w:rFonts w:ascii="Arial" w:hAnsi="Arial" w:cs="Arial"/>
-          <w:color w:val="000000"/>
-          <w:sz w:val="20"/>
-          <w:szCs w:val="20"/>
-          <w:shd w:val="clear" w:color="auto" w:fill="FFFFFF"/>
-        </w:rPr>
-      </w:pPr>
-      <w:r>
-        <w:rPr>
-          <w:rFonts w:ascii="Arial" w:hAnsi="Arial" w:cs="Arial"/>
-          <w:color w:val="000000"/>
-          <w:sz w:val="20"/>
-          <w:szCs w:val="20"/>
-          <w:shd w:val="clear" w:color="auto" w:fill="FFFFFF"/>
-        </w:rPr>
-        <w:t>Waymo. 2020. </w:t>
-      </w:r>
-      <w:r>
-        <w:rPr>
-          <w:rFonts w:ascii="Arial" w:hAnsi="Arial" w:cs="Arial"/>
-          <w:i/>
-          <w:iCs/>
-          <w:color w:val="000000"/>
-          <w:sz w:val="20"/>
-          <w:szCs w:val="20"/>
-          <w:shd w:val="clear" w:color="auto" w:fill="FFFFFF"/>
-        </w:rPr>
-        <w:t>Technology – Waymo</w:t>
-      </w:r>
-      <w:r>
-        <w:rPr>
-          <w:rFonts w:ascii="Arial" w:hAnsi="Arial" w:cs="Arial"/>
-          <w:color w:val="000000"/>
-          <w:sz w:val="20"/>
-          <w:szCs w:val="20"/>
-          <w:shd w:val="clear" w:color="auto" w:fill="FFFFFF"/>
-        </w:rPr>
-        <w:t>. [online] Available at: &lt;https://waymo.com/tech/&gt; [Accessed 14 October 2020].</w:t>
-      </w:r>
-    </w:p>
-    <w:p>
-      <w:pPr>
-        <w:rPr>
-          <w:sz w:val="28"/>
-          <w:szCs w:val="28"/>
-        </w:rPr>
-      </w:pPr>
-      <w:r>
-        <w:rPr>
-          <w:rFonts w:ascii="Arial" w:hAnsi="Arial" w:cs="Arial"/>
-          <w:color w:val="000000"/>
-          <w:sz w:val="20"/>
-          <w:szCs w:val="20"/>
-          <w:shd w:val="clear" w:color="auto" w:fill="FFFFFF"/>
-        </w:rPr>
-        <w:t>Parliament.vic.gov.au. 2020. </w:t>
-      </w:r>
-      <w:r>
-        <w:rPr>
-          <w:rFonts w:ascii="Arial" w:hAnsi="Arial" w:cs="Arial"/>
-          <w:i/>
-          <w:iCs/>
-          <w:color w:val="000000"/>
-          <w:sz w:val="20"/>
-          <w:szCs w:val="20"/>
-          <w:shd w:val="clear" w:color="auto" w:fill="FFFFFF"/>
-        </w:rPr>
-        <w:t xml:space="preserve">Parliament </w:t>
-      </w:r>
-      <w:proofErr w:type="gramStart"/>
-      <w:r>
-        <w:rPr>
-          <w:rFonts w:ascii="Arial" w:hAnsi="Arial" w:cs="Arial"/>
-          <w:i/>
-          <w:iCs/>
-          <w:color w:val="000000"/>
-          <w:sz w:val="20"/>
-          <w:szCs w:val="20"/>
-          <w:shd w:val="clear" w:color="auto" w:fill="FFFFFF"/>
-        </w:rPr>
-        <w:t>Of</w:t>
-      </w:r>
-      <w:proofErr w:type="gramEnd"/>
-      <w:r>
-        <w:rPr>
-          <w:rFonts w:ascii="Arial" w:hAnsi="Arial" w:cs="Arial"/>
-          <w:i/>
-          <w:iCs/>
-          <w:color w:val="000000"/>
-          <w:sz w:val="20"/>
-          <w:szCs w:val="20"/>
-          <w:shd w:val="clear" w:color="auto" w:fill="FFFFFF"/>
-        </w:rPr>
-        <w:t xml:space="preserve"> Victoria - Automated Vehicles</w:t>
-      </w:r>
-      <w:r>
-        <w:rPr>
-          <w:rFonts w:ascii="Arial" w:hAnsi="Arial" w:cs="Arial"/>
-          <w:color w:val="000000"/>
-          <w:sz w:val="20"/>
-          <w:szCs w:val="20"/>
-          <w:shd w:val="clear" w:color="auto" w:fill="FFFFFF"/>
-        </w:rPr>
-        <w:t>. [online] Available at: &lt;https://www.parliament.vic.gov.au/publications/research-papers/download/36-research-papers/13839-automated-vehicles&gt; [Accessed 14 October 2020].</w:t>
-      </w:r>
+          <w:sz w:val="28"/>
+          <w:szCs w:val="28"/>
+        </w:rPr>
+      </w:pPr>
     </w:p>
     <w:sectPr>
       <w:pgSz w:w="11906" w:h="16838"/>
@@ -4322,6 +4720,21 @@
 </file>
 
 <file path=customXml/item1.xml><?xml version="1.0" encoding="utf-8"?>
+<p:properties xmlns:p="http://schemas.microsoft.com/office/2006/metadata/properties" xmlns:xsi="http://www.w3.org/2001/XMLSchema-instance" xmlns:pc="http://schemas.microsoft.com/office/infopath/2007/PartnerControls">
+  <documentManagement/>
+</p:properties>
+</file>
+
+<file path=customXml/item2.xml><?xml version="1.0" encoding="utf-8"?>
+<?mso-contentType ?>
+<FormTemplates xmlns="http://schemas.microsoft.com/sharepoint/v3/contenttype/forms">
+  <Display>DocumentLibraryForm</Display>
+  <Edit>DocumentLibraryForm</Edit>
+  <New>DocumentLibraryForm</New>
+</FormTemplates>
+</file>
+
+<file path=customXml/item3.xml><?xml version="1.0" encoding="utf-8"?>
 <ct:contentTypeSchema xmlns:ct="http://schemas.microsoft.com/office/2006/metadata/contentType" xmlns:ma="http://schemas.microsoft.com/office/2006/metadata/properties/metaAttributes" ct:_="" ma:_="" ma:contentTypeName="Document" ma:contentTypeID="0x0101006AD93203FC8D074793806DB7EEAA2B52" ma:contentTypeVersion="4" ma:contentTypeDescription="Create a new document." ma:contentTypeScope="" ma:versionID="0eda8cf5a7a75d0e5d7dddc4225bab53">
   <xsd:schema xmlns:xsd="http://www.w3.org/2001/XMLSchema" xmlns:xs="http://www.w3.org/2001/XMLSchema" xmlns:p="http://schemas.microsoft.com/office/2006/metadata/properties" xmlns:ns3="a7a4a6bf-ba72-47a3-b2a9-bb7d8bd042d2" targetNamespace="http://schemas.microsoft.com/office/2006/metadata/properties" ma:root="true" ma:fieldsID="52d4911afc7b485e5098b53ce8372db2" ns3:_="">
     <xsd:import namespace="a7a4a6bf-ba72-47a3-b2a9-bb7d8bd042d2"/>
@@ -4467,22 +4880,24 @@
 </ct:contentTypeSchema>
 </file>
 
-<file path=customXml/item2.xml><?xml version="1.0" encoding="utf-8"?>
-<?mso-contentType ?>
-<FormTemplates xmlns="http://schemas.microsoft.com/sharepoint/v3/contenttype/forms">
-  <Display>DocumentLibraryForm</Display>
-  <Edit>DocumentLibraryForm</Edit>
-  <New>DocumentLibraryForm</New>
-</FormTemplates>
+<file path=customXml/itemProps1.xml><?xml version="1.0" encoding="utf-8"?>
+<ds:datastoreItem xmlns:ds="http://schemas.openxmlformats.org/officeDocument/2006/customXml" ds:itemID="{6036E7CD-8399-45C0-AB38-4ED185A681BB}">
+  <ds:schemaRefs>
+    <ds:schemaRef ds:uri="http://schemas.microsoft.com/office/2006/metadata/properties"/>
+    <ds:schemaRef ds:uri="http://schemas.microsoft.com/office/infopath/2007/PartnerControls"/>
+  </ds:schemaRefs>
+</ds:datastoreItem>
 </file>
 
-<file path=customXml/item3.xml><?xml version="1.0" encoding="utf-8"?>
-<p:properties xmlns:p="http://schemas.microsoft.com/office/2006/metadata/properties" xmlns:xsi="http://www.w3.org/2001/XMLSchema-instance" xmlns:pc="http://schemas.microsoft.com/office/infopath/2007/PartnerControls">
-  <documentManagement/>
-</p:properties>
+<file path=customXml/itemProps2.xml><?xml version="1.0" encoding="utf-8"?>
+<ds:datastoreItem xmlns:ds="http://schemas.openxmlformats.org/officeDocument/2006/customXml" ds:itemID="{D092E926-3123-42DC-A63D-1E083569BFE2}">
+  <ds:schemaRefs>
+    <ds:schemaRef ds:uri="http://schemas.microsoft.com/sharepoint/v3/contenttype/forms"/>
+  </ds:schemaRefs>
+</ds:datastoreItem>
 </file>
 
-<file path=customXml/itemProps1.xml><?xml version="1.0" encoding="utf-8"?>
+<file path=customXml/itemProps3.xml><?xml version="1.0" encoding="utf-8"?>
 <ds:datastoreItem xmlns:ds="http://schemas.openxmlformats.org/officeDocument/2006/customXml" ds:itemID="{A6CD6EE4-C4C2-454F-A2DF-18B80F5A0D79}">
   <ds:schemaRefs>
     <ds:schemaRef ds:uri="http://schemas.microsoft.com/office/2006/metadata/contentType"/>
@@ -4498,28 +4913,4 @@
     <ds:schemaRef ds:uri="http://schemas.microsoft.com/internal/obd"/>
   </ds:schemaRefs>
 </ds:datastoreItem>
-</file>
-
-<file path=customXml/itemProps2.xml><?xml version="1.0" encoding="utf-8"?>
-<ds:datastoreItem xmlns:ds="http://schemas.openxmlformats.org/officeDocument/2006/customXml" ds:itemID="{D092E926-3123-42DC-A63D-1E083569BFE2}">
-  <ds:schemaRefs>
-    <ds:schemaRef ds:uri="http://schemas.microsoft.com/sharepoint/v3/contenttype/forms"/>
-  </ds:schemaRefs>
-</ds:datastoreItem>
-</file>
-
-<file path=customXml/itemProps3.xml><?xml version="1.0" encoding="utf-8"?>
-<ds:datastoreItem xmlns:ds="http://schemas.openxmlformats.org/officeDocument/2006/customXml" ds:itemID="{6036E7CD-8399-45C0-AB38-4ED185A681BB}">
-  <ds:schemaRefs>
-    <ds:schemaRef ds:uri="http://schemas.openxmlformats.org/package/2006/metadata/core-properties"/>
-    <ds:schemaRef ds:uri="http://purl.org/dc/dcmitype/"/>
-    <ds:schemaRef ds:uri="http://www.w3.org/XML/1998/namespace"/>
-    <ds:schemaRef ds:uri="a7a4a6bf-ba72-47a3-b2a9-bb7d8bd042d2"/>
-    <ds:schemaRef ds:uri="http://schemas.microsoft.com/office/2006/documentManagement/types"/>
-    <ds:schemaRef ds:uri="http://purl.org/dc/elements/1.1/"/>
-    <ds:schemaRef ds:uri="http://schemas.microsoft.com/office/2006/metadata/properties"/>
-    <ds:schemaRef ds:uri="http://schemas.microsoft.com/office/infopath/2007/PartnerControls"/>
-    <ds:schemaRef ds:uri="http://purl.org/dc/terms/"/>
-  </ds:schemaRefs>
-</ds:datastoreItem>
 </file>
</xml_diff>